<commit_message>
after 230 mon nov 4
</commit_message>
<xml_diff>
--- a/week12_nov4-8/cis400_exam2PRAC_230sol.docx
+++ b/week12_nov4-8/cis400_exam2PRAC_230sol.docx
@@ -428,11 +428,15 @@
         </w:numPr>
         <w:rPr>
           <w:rFonts w:cstheme="minorHAnsi"/>
-        </w:rPr>
-      </w:pPr>
-      <w:r>
-        <w:rPr>
-          <w:rFonts w:cstheme="minorHAnsi"/>
+          <w:b/>
+          <w:bCs/>
+        </w:rPr>
+      </w:pPr>
+      <w:r>
+        <w:rPr>
+          <w:rFonts w:cstheme="minorHAnsi"/>
+          <w:b/>
+          <w:bCs/>
         </w:rPr>
         <w:t xml:space="preserve">To synchronize data between a regular C# object and the GUI </w:t>
       </w:r>
@@ -509,35 +513,47 @@
         </w:numPr>
         <w:rPr>
           <w:rFonts w:cstheme="minorHAnsi"/>
-        </w:rPr>
-      </w:pPr>
-      <w:r>
-        <w:rPr>
-          <w:rFonts w:cstheme="minorHAnsi"/>
+          <w:b/>
+          <w:bCs/>
+        </w:rPr>
+      </w:pPr>
+      <w:r>
+        <w:rPr>
+          <w:rFonts w:cstheme="minorHAnsi"/>
+          <w:b/>
+          <w:bCs/>
         </w:rPr>
         <w:t xml:space="preserve">Applies logic and formatting to the </w:t>
       </w:r>
       <w:r>
         <w:rPr>
           <w:rFonts w:cstheme="minorHAnsi"/>
+          <w:b/>
+          <w:bCs/>
         </w:rPr>
         <w:t>data</w:t>
       </w:r>
       <w:r>
         <w:rPr>
           <w:rFonts w:cstheme="minorHAnsi"/>
+          <w:b/>
+          <w:bCs/>
         </w:rPr>
         <w:t xml:space="preserve"> to create properties that the </w:t>
       </w:r>
       <w:r>
         <w:rPr>
           <w:rFonts w:cstheme="minorHAnsi"/>
+          <w:b/>
+          <w:bCs/>
         </w:rPr>
         <w:t>user interface</w:t>
       </w:r>
       <w:r>
         <w:rPr>
           <w:rFonts w:cstheme="minorHAnsi"/>
+          <w:b/>
+          <w:bCs/>
         </w:rPr>
         <w:t xml:space="preserve"> can bind to</w:t>
       </w:r>
@@ -831,11 +847,15 @@
         </w:numPr>
         <w:rPr>
           <w:rFonts w:cstheme="minorHAnsi"/>
-        </w:rPr>
-      </w:pPr>
-      <w:r>
-        <w:rPr>
-          <w:rFonts w:cstheme="minorHAnsi"/>
+          <w:b/>
+          <w:bCs/>
+        </w:rPr>
+      </w:pPr>
+      <w:r>
+        <w:rPr>
+          <w:rFonts w:cstheme="minorHAnsi"/>
+          <w:b/>
+          <w:bCs/>
           <w:i/>
           <w:iCs/>
         </w:rPr>
@@ -844,12 +864,16 @@
       <w:r>
         <w:rPr>
           <w:rFonts w:cstheme="minorHAnsi"/>
+          <w:b/>
+          <w:bCs/>
         </w:rPr>
         <w:t xml:space="preserve">’s </w:t>
       </w:r>
       <w:r>
         <w:rPr>
           <w:rFonts w:cstheme="minorHAnsi"/>
+          <w:b/>
+          <w:bCs/>
           <w:i/>
           <w:iCs/>
         </w:rPr>
@@ -858,12 +882,16 @@
       <w:r>
         <w:rPr>
           <w:rFonts w:cstheme="minorHAnsi"/>
+          <w:b/>
+          <w:bCs/>
         </w:rPr>
         <w:t xml:space="preserve"> is also </w:t>
       </w:r>
       <w:r>
         <w:rPr>
           <w:rFonts w:cstheme="minorHAnsi"/>
+          <w:b/>
+          <w:bCs/>
           <w:i/>
           <w:iCs/>
         </w:rPr>
@@ -1214,6 +1242,7 @@
           <w:bCs/>
           <w:i/>
           <w:iCs/>
+          <w:highlight w:val="yellow"/>
         </w:rPr>
       </w:pPr>
       <w:r>
@@ -1223,6 +1252,7 @@
           <w:bCs/>
           <w:i/>
           <w:iCs/>
+          <w:highlight w:val="yellow"/>
         </w:rPr>
         <w:t>public event EventHandler&lt;ButtonNameEventArgs&gt; ButtonEvent;</w:t>
       </w:r>
@@ -1507,6 +1537,7 @@
           <w:bCs/>
           <w:i/>
           <w:iCs/>
+          <w:highlight w:val="yellow"/>
         </w:rPr>
       </w:pPr>
       <w:r>
@@ -1516,6 +1547,7 @@
           <w:bCs/>
           <w:i/>
           <w:iCs/>
+          <w:highlight w:val="yellow"/>
         </w:rPr>
         <w:t>ButtonEvent?.Invoke(this, new ButtonNameEventArgs((sender as Button).Name));</w:t>
       </w:r>
@@ -1526,6 +1558,7 @@
           <w:bCs/>
           <w:i/>
           <w:iCs/>
+          <w:highlight w:val="yellow"/>
         </w:rPr>
         <w:tab/>
       </w:r>
@@ -1698,11 +1731,13 @@
         </w:numPr>
         <w:rPr>
           <w:rFonts w:cstheme="minorHAnsi"/>
-        </w:rPr>
-      </w:pPr>
-      <w:r>
-        <w:rPr>
-          <w:rFonts w:cstheme="minorHAnsi"/>
+          <w:highlight w:val="yellow"/>
+        </w:rPr>
+      </w:pPr>
+      <w:r>
+        <w:rPr>
+          <w:rFonts w:cstheme="minorHAnsi"/>
+          <w:highlight w:val="yellow"/>
         </w:rPr>
         <w:t xml:space="preserve">Create an event handler in </w:t>
       </w:r>
@@ -1711,12 +1746,14 @@
           <w:rFonts w:cstheme="minorHAnsi"/>
           <w:i/>
           <w:iCs/>
+          <w:highlight w:val="yellow"/>
         </w:rPr>
         <w:t>MainWindow</w:t>
       </w:r>
       <w:r>
         <w:rPr>
           <w:rFonts w:cstheme="minorHAnsi"/>
+          <w:highlight w:val="yellow"/>
         </w:rPr>
         <w:t xml:space="preserve"> and attach that event handler to </w:t>
       </w:r>
@@ -1725,6 +1762,7 @@
           <w:rFonts w:cstheme="minorHAnsi"/>
           <w:i/>
           <w:iCs/>
+          <w:highlight w:val="yellow"/>
         </w:rPr>
         <w:t>MySample.ButtonEvent</w:t>
       </w:r>
@@ -1942,6 +1980,13 @@
     </w:p>
     <w:p>
       <w:pPr>
+        <w:rPr>
+          <w:rFonts w:cstheme="minorHAnsi"/>
+        </w:rPr>
+      </w:pPr>
+    </w:p>
+    <w:p>
+      <w:pPr>
         <w:pStyle w:val="ListParagraph"/>
         <w:numPr>
           <w:ilvl w:val="0"/>
@@ -1961,6 +2006,7 @@
         <w:rPr>
           <w:rFonts w:cstheme="minorHAnsi"/>
         </w:rPr>
+        <w:lastRenderedPageBreak/>
         <w:t>(2</w:t>
       </w:r>
       <w:r>
@@ -2045,30 +2091,325 @@
           <w:rFonts w:cstheme="minorHAnsi"/>
         </w:rPr>
       </w:pPr>
-    </w:p>
-    <w:p>
-      <w:pPr>
-        <w:spacing w:after="0"/>
-        <w:rPr>
-          <w:rFonts w:cstheme="minorHAnsi"/>
-        </w:rPr>
-      </w:pPr>
-    </w:p>
-    <w:p>
-      <w:pPr>
-        <w:spacing w:after="0"/>
-        <w:rPr>
-          <w:rFonts w:cstheme="minorHAnsi"/>
-        </w:rPr>
-      </w:pPr>
-    </w:p>
-    <w:p>
-      <w:pPr>
-        <w:spacing w:after="0"/>
-        <w:rPr>
-          <w:rFonts w:cstheme="minorHAnsi"/>
-        </w:rPr>
-      </w:pPr>
+      <w:r>
+        <w:rPr>
+          <w:rFonts w:cstheme="minorHAnsi"/>
+          <w:noProof/>
+        </w:rPr>
+        <mc:AlternateContent>
+          <mc:Choice Requires="wpi">
+            <w:drawing>
+              <wp:anchor distT="0" distB="0" distL="114300" distR="114300" simplePos="0" relativeHeight="251745280" behindDoc="0" locked="0" layoutInCell="1" allowOverlap="1" wp14:anchorId="67A576EA" wp14:editId="767A7E37">
+                <wp:simplePos x="0" y="0"/>
+                <wp:positionH relativeFrom="column">
+                  <wp:posOffset>4069080</wp:posOffset>
+                </wp:positionH>
+                <wp:positionV relativeFrom="paragraph">
+                  <wp:posOffset>-180340</wp:posOffset>
+                </wp:positionV>
+                <wp:extent cx="1040130" cy="556500"/>
+                <wp:effectExtent l="57150" t="38100" r="45720" b="53340"/>
+                <wp:wrapNone/>
+                <wp:docPr id="85" name="Ink 85"/>
+                <wp:cNvGraphicFramePr/>
+                <a:graphic xmlns:a="http://schemas.openxmlformats.org/drawingml/2006/main">
+                  <a:graphicData uri="http://schemas.microsoft.com/office/word/2010/wordprocessingInk">
+                    <w14:contentPart bwMode="auto" r:id="rId7">
+                      <w14:nvContentPartPr>
+                        <w14:cNvContentPartPr/>
+                      </w14:nvContentPartPr>
+                      <w14:xfrm>
+                        <a:off x="0" y="0"/>
+                        <a:ext cx="1040130" cy="556500"/>
+                      </w14:xfrm>
+                    </w14:contentPart>
+                  </a:graphicData>
+                </a:graphic>
+              </wp:anchor>
+            </w:drawing>
+          </mc:Choice>
+          <mc:Fallback>
+            <w:pict>
+              <v:shapetype w14:anchorId="21C5C879" id="_x0000_t75" coordsize="21600,21600" o:spt="75" o:preferrelative="t" path="m@4@5l@4@11@9@11@9@5xe" filled="f" stroked="f">
+                <v:stroke joinstyle="miter"/>
+                <v:formulas>
+                  <v:f eqn="if lineDrawn pixelLineWidth 0"/>
+                  <v:f eqn="sum @0 1 0"/>
+                  <v:f eqn="sum 0 0 @1"/>
+                  <v:f eqn="prod @2 1 2"/>
+                  <v:f eqn="prod @3 21600 pixelWidth"/>
+                  <v:f eqn="prod @3 21600 pixelHeight"/>
+                  <v:f eqn="sum @0 0 1"/>
+                  <v:f eqn="prod @6 1 2"/>
+                  <v:f eqn="prod @7 21600 pixelWidth"/>
+                  <v:f eqn="sum @8 21600 0"/>
+                  <v:f eqn="prod @7 21600 pixelHeight"/>
+                  <v:f eqn="sum @10 21600 0"/>
+                </v:formulas>
+                <v:path o:extrusionok="f" gradientshapeok="t" o:connecttype="rect"/>
+                <o:lock v:ext="edit" aspectratio="t"/>
+              </v:shapetype>
+              <v:shape id="Ink 85" o:spid="_x0000_s1026" type="#_x0000_t75" style="position:absolute;margin-left:319.7pt;margin-top:-14.9pt;width:83.3pt;height:45.2pt;z-index:251745280;visibility:visible;mso-wrap-style:square;mso-wrap-distance-left:9pt;mso-wrap-distance-top:0;mso-wrap-distance-right:9pt;mso-wrap-distance-bottom:0;mso-position-horizontal:absolute;mso-position-horizontal-relative:text;mso-position-vertical:absolute;mso-position-vertical-relative:text" o:gfxdata="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">
+                <v:imagedata r:id="rId8" o:title=""/>
+              </v:shape>
+            </w:pict>
+          </mc:Fallback>
+        </mc:AlternateContent>
+      </w:r>
+      <w:r>
+        <w:rPr>
+          <w:rFonts w:cstheme="minorHAnsi"/>
+          <w:noProof/>
+        </w:rPr>
+        <mc:AlternateContent>
+          <mc:Choice Requires="wpi">
+            <w:drawing>
+              <wp:anchor distT="0" distB="0" distL="114300" distR="114300" simplePos="0" relativeHeight="251723776" behindDoc="0" locked="0" layoutInCell="1" allowOverlap="1" wp14:anchorId="77FDE453" wp14:editId="2AF3A38C">
+                <wp:simplePos x="0" y="0"/>
+                <wp:positionH relativeFrom="column">
+                  <wp:posOffset>1239520</wp:posOffset>
+                </wp:positionH>
+                <wp:positionV relativeFrom="paragraph">
+                  <wp:posOffset>-188595</wp:posOffset>
+                </wp:positionV>
+                <wp:extent cx="2679065" cy="640715"/>
+                <wp:effectExtent l="57150" t="38100" r="45085" b="45085"/>
+                <wp:wrapNone/>
+                <wp:docPr id="64" name="Ink 64"/>
+                <wp:cNvGraphicFramePr/>
+                <a:graphic xmlns:a="http://schemas.openxmlformats.org/drawingml/2006/main">
+                  <a:graphicData uri="http://schemas.microsoft.com/office/word/2010/wordprocessingInk">
+                    <w14:contentPart bwMode="auto" r:id="rId9">
+                      <w14:nvContentPartPr>
+                        <w14:cNvContentPartPr/>
+                      </w14:nvContentPartPr>
+                      <w14:xfrm>
+                        <a:off x="0" y="0"/>
+                        <a:ext cx="2679065" cy="640715"/>
+                      </w14:xfrm>
+                    </w14:contentPart>
+                  </a:graphicData>
+                </a:graphic>
+              </wp:anchor>
+            </w:drawing>
+          </mc:Choice>
+          <mc:Fallback>
+            <w:pict>
+              <v:shape w14:anchorId="63C0F17E" id="Ink 64" o:spid="_x0000_s1026" type="#_x0000_t75" style="position:absolute;margin-left:96.9pt;margin-top:-15.55pt;width:212.35pt;height:51.85pt;z-index:251723776;visibility:visible;mso-wrap-style:square;mso-wrap-distance-left:9pt;mso-wrap-distance-top:0;mso-wrap-distance-right:9pt;mso-wrap-distance-bottom:0;mso-position-horizontal:absolute;mso-position-horizontal-relative:text;mso-position-vertical:absolute;mso-position-vertical-relative:text" o:gfxdata="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">
+                <v:imagedata r:id="rId10" o:title=""/>
+              </v:shape>
+            </w:pict>
+          </mc:Fallback>
+        </mc:AlternateContent>
+      </w:r>
+    </w:p>
+    <w:p>
+      <w:pPr>
+        <w:spacing w:after="0"/>
+        <w:rPr>
+          <w:rFonts w:cstheme="minorHAnsi"/>
+        </w:rPr>
+      </w:pPr>
+    </w:p>
+    <w:p>
+      <w:pPr>
+        <w:spacing w:after="0"/>
+        <w:rPr>
+          <w:rFonts w:cstheme="minorHAnsi"/>
+        </w:rPr>
+      </w:pPr>
+    </w:p>
+    <w:p>
+      <w:pPr>
+        <w:spacing w:after="0"/>
+        <w:rPr>
+          <w:rFonts w:cstheme="minorHAnsi"/>
+        </w:rPr>
+      </w:pPr>
+      <w:r>
+        <w:rPr>
+          <w:rFonts w:cstheme="minorHAnsi"/>
+          <w:noProof/>
+        </w:rPr>
+        <mc:AlternateContent>
+          <mc:Choice Requires="wpi">
+            <w:drawing>
+              <wp:anchor distT="0" distB="0" distL="114300" distR="114300" simplePos="0" relativeHeight="251696128" behindDoc="0" locked="0" layoutInCell="1" allowOverlap="1" wp14:anchorId="306639ED" wp14:editId="27F33B7D">
+                <wp:simplePos x="0" y="0"/>
+                <wp:positionH relativeFrom="column">
+                  <wp:posOffset>-52670</wp:posOffset>
+                </wp:positionH>
+                <wp:positionV relativeFrom="paragraph">
+                  <wp:posOffset>-561900</wp:posOffset>
+                </wp:positionV>
+                <wp:extent cx="1285560" cy="1515600"/>
+                <wp:effectExtent l="38100" t="38100" r="48260" b="46990"/>
+                <wp:wrapNone/>
+                <wp:docPr id="37" name="Ink 37"/>
+                <wp:cNvGraphicFramePr/>
+                <a:graphic xmlns:a="http://schemas.openxmlformats.org/drawingml/2006/main">
+                  <a:graphicData uri="http://schemas.microsoft.com/office/word/2010/wordprocessingInk">
+                    <w14:contentPart bwMode="auto" r:id="rId11">
+                      <w14:nvContentPartPr>
+                        <w14:cNvContentPartPr/>
+                      </w14:nvContentPartPr>
+                      <w14:xfrm>
+                        <a:off x="0" y="0"/>
+                        <a:ext cx="1285560" cy="1515600"/>
+                      </w14:xfrm>
+                    </w14:contentPart>
+                  </a:graphicData>
+                </a:graphic>
+              </wp:anchor>
+            </w:drawing>
+          </mc:Choice>
+          <mc:Fallback>
+            <w:pict>
+              <v:shape w14:anchorId="6CEF4791" id="Ink 37" o:spid="_x0000_s1026" type="#_x0000_t75" style="position:absolute;margin-left:-4.85pt;margin-top:-44.95pt;width:102.65pt;height:120.8pt;z-index:251696128;visibility:visible;mso-wrap-style:square;mso-wrap-distance-left:9pt;mso-wrap-distance-top:0;mso-wrap-distance-right:9pt;mso-wrap-distance-bottom:0;mso-position-horizontal:absolute;mso-position-horizontal-relative:text;mso-position-vertical:absolute;mso-position-vertical-relative:text" o:gfxdata="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">
+                <v:imagedata r:id="rId12" o:title=""/>
+              </v:shape>
+            </w:pict>
+          </mc:Fallback>
+        </mc:AlternateContent>
+      </w:r>
+      <w:r>
+        <w:rPr>
+          <w:rFonts w:cstheme="minorHAnsi"/>
+          <w:noProof/>
+        </w:rPr>
+        <mc:AlternateContent>
+          <mc:Choice Requires="wpi">
+            <w:drawing>
+              <wp:anchor distT="0" distB="0" distL="114300" distR="114300" simplePos="0" relativeHeight="251695104" behindDoc="0" locked="0" layoutInCell="1" allowOverlap="1" wp14:anchorId="5D2836CE" wp14:editId="5B66FA2A">
+                <wp:simplePos x="0" y="0"/>
+                <wp:positionH relativeFrom="column">
+                  <wp:posOffset>4445</wp:posOffset>
+                </wp:positionH>
+                <wp:positionV relativeFrom="paragraph">
+                  <wp:posOffset>-817245</wp:posOffset>
+                </wp:positionV>
+                <wp:extent cx="4038600" cy="1813560"/>
+                <wp:effectExtent l="38100" t="38100" r="57150" b="53340"/>
+                <wp:wrapNone/>
+                <wp:docPr id="36" name="Ink 36"/>
+                <wp:cNvGraphicFramePr/>
+                <a:graphic xmlns:a="http://schemas.openxmlformats.org/drawingml/2006/main">
+                  <a:graphicData uri="http://schemas.microsoft.com/office/word/2010/wordprocessingInk">
+                    <w14:contentPart bwMode="auto" r:id="rId13">
+                      <w14:nvContentPartPr>
+                        <w14:cNvContentPartPr/>
+                      </w14:nvContentPartPr>
+                      <w14:xfrm>
+                        <a:off x="0" y="0"/>
+                        <a:ext cx="4038600" cy="1813560"/>
+                      </w14:xfrm>
+                    </w14:contentPart>
+                  </a:graphicData>
+                </a:graphic>
+              </wp:anchor>
+            </w:drawing>
+          </mc:Choice>
+          <mc:Fallback>
+            <w:pict>
+              <v:shape w14:anchorId="04BBFB7F" id="Ink 36" o:spid="_x0000_s1026" type="#_x0000_t75" style="position:absolute;margin-left:-.35pt;margin-top:-65.05pt;width:319.4pt;height:144.2pt;z-index:251695104;visibility:visible;mso-wrap-style:square;mso-wrap-distance-left:9pt;mso-wrap-distance-top:0;mso-wrap-distance-right:9pt;mso-wrap-distance-bottom:0;mso-position-horizontal:absolute;mso-position-horizontal-relative:text;mso-position-vertical:absolute;mso-position-vertical-relative:text" o:gfxdata="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">
+                <v:imagedata r:id="rId14" o:title=""/>
+              </v:shape>
+            </w:pict>
+          </mc:Fallback>
+        </mc:AlternateContent>
+      </w:r>
+      <w:r>
+        <w:rPr>
+          <w:rFonts w:cstheme="minorHAnsi"/>
+          <w:noProof/>
+        </w:rPr>
+        <mc:AlternateContent>
+          <mc:Choice Requires="wpi">
+            <w:drawing>
+              <wp:anchor distT="0" distB="0" distL="114300" distR="114300" simplePos="0" relativeHeight="251662336" behindDoc="0" locked="0" layoutInCell="1" allowOverlap="1" wp14:anchorId="250DD64F" wp14:editId="0EBF10A3">
+                <wp:simplePos x="0" y="0"/>
+                <wp:positionH relativeFrom="column">
+                  <wp:posOffset>-91440</wp:posOffset>
+                </wp:positionH>
+                <wp:positionV relativeFrom="paragraph">
+                  <wp:posOffset>-868045</wp:posOffset>
+                </wp:positionV>
+                <wp:extent cx="5380990" cy="2008205"/>
+                <wp:effectExtent l="57150" t="38100" r="48260" b="49530"/>
+                <wp:wrapNone/>
+                <wp:docPr id="4" name="Ink 4"/>
+                <wp:cNvGraphicFramePr/>
+                <a:graphic xmlns:a="http://schemas.openxmlformats.org/drawingml/2006/main">
+                  <a:graphicData uri="http://schemas.microsoft.com/office/word/2010/wordprocessingInk">
+                    <w14:contentPart bwMode="auto" r:id="rId15">
+                      <w14:nvContentPartPr>
+                        <w14:cNvContentPartPr/>
+                      </w14:nvContentPartPr>
+                      <w14:xfrm>
+                        <a:off x="0" y="0"/>
+                        <a:ext cx="5380990" cy="2008205"/>
+                      </w14:xfrm>
+                    </w14:contentPart>
+                  </a:graphicData>
+                </a:graphic>
+              </wp:anchor>
+            </w:drawing>
+          </mc:Choice>
+          <mc:Fallback>
+            <w:pict>
+              <v:shape w14:anchorId="0FC0C172" id="Ink 4" o:spid="_x0000_s1026" type="#_x0000_t75" style="position:absolute;margin-left:-7.9pt;margin-top:-69.05pt;width:425.1pt;height:159.55pt;z-index:251662336;visibility:visible;mso-wrap-style:square;mso-wrap-distance-left:9pt;mso-wrap-distance-top:0;mso-wrap-distance-right:9pt;mso-wrap-distance-bottom:0;mso-position-horizontal:absolute;mso-position-horizontal-relative:text;mso-position-vertical:absolute;mso-position-vertical-relative:text" o:gfxdata="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">
+                <v:imagedata r:id="rId16" o:title=""/>
+              </v:shape>
+            </w:pict>
+          </mc:Fallback>
+        </mc:AlternateContent>
+      </w:r>
+      <w:r>
+        <w:rPr>
+          <w:rFonts w:cstheme="minorHAnsi"/>
+          <w:noProof/>
+        </w:rPr>
+        <mc:AlternateContent>
+          <mc:Choice Requires="wpi">
+            <w:drawing>
+              <wp:anchor distT="0" distB="0" distL="114300" distR="114300" simplePos="0" relativeHeight="251659264" behindDoc="0" locked="0" layoutInCell="1" allowOverlap="1" wp14:anchorId="50FB06BB" wp14:editId="25FA8CE5">
+                <wp:simplePos x="0" y="0"/>
+                <wp:positionH relativeFrom="column">
+                  <wp:posOffset>-134390</wp:posOffset>
+                </wp:positionH>
+                <wp:positionV relativeFrom="paragraph">
+                  <wp:posOffset>-836282</wp:posOffset>
+                </wp:positionV>
+                <wp:extent cx="72000" cy="1910520"/>
+                <wp:effectExtent l="38100" t="57150" r="42545" b="52070"/>
+                <wp:wrapNone/>
+                <wp:docPr id="1" name="Ink 1"/>
+                <wp:cNvGraphicFramePr/>
+                <a:graphic xmlns:a="http://schemas.openxmlformats.org/drawingml/2006/main">
+                  <a:graphicData uri="http://schemas.microsoft.com/office/word/2010/wordprocessingInk">
+                    <w14:contentPart bwMode="auto" r:id="rId17">
+                      <w14:nvContentPartPr>
+                        <w14:cNvContentPartPr/>
+                      </w14:nvContentPartPr>
+                      <w14:xfrm>
+                        <a:off x="0" y="0"/>
+                        <a:ext cx="72000" cy="1910520"/>
+                      </w14:xfrm>
+                    </w14:contentPart>
+                  </a:graphicData>
+                </a:graphic>
+              </wp:anchor>
+            </w:drawing>
+          </mc:Choice>
+          <mc:Fallback>
+            <w:pict>
+              <v:shape w14:anchorId="40F0DD33" id="Ink 1" o:spid="_x0000_s1026" type="#_x0000_t75" style="position:absolute;margin-left:-11.3pt;margin-top:-66.55pt;width:7.05pt;height:151.85pt;z-index:251659264;visibility:visible;mso-wrap-style:square;mso-wrap-distance-left:9pt;mso-wrap-distance-top:0;mso-wrap-distance-right:9pt;mso-wrap-distance-bottom:0;mso-position-horizontal:absolute;mso-position-horizontal-relative:text;mso-position-vertical:absolute;mso-position-vertical-relative:text" o:gfxdata="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">
+                <v:imagedata r:id="rId18" o:title=""/>
+              </v:shape>
+            </w:pict>
+          </mc:Fallback>
+        </mc:AlternateContent>
+      </w:r>
     </w:p>
     <w:p>
       <w:pPr>
@@ -2510,6 +2851,1117 @@
           <w:szCs w:val="20"/>
         </w:rPr>
       </w:pPr>
+      <w:r>
+        <w:rPr>
+          <w:rFonts w:ascii="Consolas" w:hAnsi="Consolas" w:cstheme="minorHAnsi"/>
+          <w:b/>
+          <w:bCs/>
+          <w:sz w:val="20"/>
+          <w:szCs w:val="20"/>
+        </w:rPr>
+        <w:t>public class Rectangle : INotifyPropertyChanged {</w:t>
+      </w:r>
+    </w:p>
+    <w:p>
+      <w:pPr>
+        <w:pStyle w:val="ListParagraph"/>
+        <w:spacing w:after="0"/>
+        <w:ind w:left="360"/>
+        <w:rPr>
+          <w:rFonts w:ascii="Consolas" w:hAnsi="Consolas" w:cstheme="minorHAnsi"/>
+          <w:b/>
+          <w:bCs/>
+          <w:sz w:val="20"/>
+          <w:szCs w:val="20"/>
+        </w:rPr>
+      </w:pPr>
+      <w:r>
+        <w:rPr>
+          <w:rFonts w:ascii="Consolas" w:hAnsi="Consolas" w:cstheme="minorHAnsi"/>
+          <w:b/>
+          <w:bCs/>
+          <w:sz w:val="20"/>
+          <w:szCs w:val="20"/>
+        </w:rPr>
+        <w:tab/>
+        <w:t>public event PropertyChangedEventHandler? PropertyChanged;</w:t>
+      </w:r>
+    </w:p>
+    <w:p>
+      <w:pPr>
+        <w:pStyle w:val="ListParagraph"/>
+        <w:spacing w:after="0"/>
+        <w:ind w:left="360"/>
+        <w:rPr>
+          <w:rFonts w:ascii="Consolas" w:hAnsi="Consolas" w:cstheme="minorHAnsi"/>
+          <w:b/>
+          <w:bCs/>
+          <w:sz w:val="20"/>
+          <w:szCs w:val="20"/>
+        </w:rPr>
+      </w:pPr>
+    </w:p>
+    <w:p>
+      <w:pPr>
+        <w:pStyle w:val="ListParagraph"/>
+        <w:spacing w:after="0"/>
+        <w:ind w:left="360"/>
+        <w:rPr>
+          <w:rFonts w:ascii="Consolas" w:hAnsi="Consolas" w:cstheme="minorHAnsi"/>
+          <w:b/>
+          <w:bCs/>
+          <w:sz w:val="20"/>
+          <w:szCs w:val="20"/>
+        </w:rPr>
+      </w:pPr>
+      <w:r>
+        <w:rPr>
+          <w:rFonts w:ascii="Consolas" w:hAnsi="Consolas" w:cstheme="minorHAnsi"/>
+          <w:b/>
+          <w:bCs/>
+          <w:sz w:val="20"/>
+          <w:szCs w:val="20"/>
+        </w:rPr>
+        <w:tab/>
+        <w:t>private int _length;</w:t>
+      </w:r>
+      <w:r>
+        <w:rPr>
+          <w:rFonts w:ascii="Consolas" w:hAnsi="Consolas" w:cstheme="minorHAnsi"/>
+          <w:b/>
+          <w:bCs/>
+          <w:sz w:val="20"/>
+          <w:szCs w:val="20"/>
+        </w:rPr>
+        <w:tab/>
+      </w:r>
+    </w:p>
+    <w:p>
+      <w:pPr>
+        <w:pStyle w:val="ListParagraph"/>
+        <w:spacing w:after="0"/>
+        <w:ind w:left="360" w:firstLine="360"/>
+        <w:rPr>
+          <w:rFonts w:ascii="Consolas" w:hAnsi="Consolas" w:cstheme="minorHAnsi"/>
+          <w:b/>
+          <w:bCs/>
+          <w:sz w:val="20"/>
+          <w:szCs w:val="20"/>
+        </w:rPr>
+      </w:pPr>
+      <w:r>
+        <w:rPr>
+          <w:rFonts w:ascii="Consolas" w:hAnsi="Consolas" w:cstheme="minorHAnsi"/>
+          <w:b/>
+          <w:bCs/>
+          <w:sz w:val="20"/>
+          <w:szCs w:val="20"/>
+        </w:rPr>
+        <w:t xml:space="preserve">public int Length </w:t>
+      </w:r>
+      <w:r>
+        <w:rPr>
+          <w:rFonts w:ascii="Consolas" w:hAnsi="Consolas" w:cstheme="minorHAnsi"/>
+          <w:b/>
+          <w:bCs/>
+          <w:sz w:val="20"/>
+          <w:szCs w:val="20"/>
+        </w:rPr>
+        <w:t>{</w:t>
+      </w:r>
+    </w:p>
+    <w:p>
+      <w:pPr>
+        <w:pStyle w:val="ListParagraph"/>
+        <w:spacing w:after="0"/>
+        <w:ind w:left="360" w:firstLine="360"/>
+        <w:rPr>
+          <w:rFonts w:ascii="Consolas" w:hAnsi="Consolas" w:cstheme="minorHAnsi"/>
+          <w:b/>
+          <w:bCs/>
+          <w:sz w:val="20"/>
+          <w:szCs w:val="20"/>
+        </w:rPr>
+      </w:pPr>
+      <w:r>
+        <w:rPr>
+          <w:rFonts w:ascii="Consolas" w:hAnsi="Consolas" w:cstheme="minorHAnsi"/>
+          <w:b/>
+          <w:bCs/>
+          <w:sz w:val="20"/>
+          <w:szCs w:val="20"/>
+        </w:rPr>
+        <w:tab/>
+        <w:t xml:space="preserve">get =&gt; </w:t>
+      </w:r>
+      <w:r>
+        <w:rPr>
+          <w:rFonts w:ascii="Consolas" w:hAnsi="Consolas" w:cstheme="minorHAnsi"/>
+          <w:b/>
+          <w:bCs/>
+          <w:sz w:val="20"/>
+          <w:szCs w:val="20"/>
+        </w:rPr>
+        <w:t>_</w:t>
+      </w:r>
+      <w:r>
+        <w:rPr>
+          <w:rFonts w:ascii="Consolas" w:hAnsi="Consolas" w:cstheme="minorHAnsi"/>
+          <w:b/>
+          <w:bCs/>
+          <w:sz w:val="20"/>
+          <w:szCs w:val="20"/>
+        </w:rPr>
+        <w:t>length;</w:t>
+      </w:r>
+    </w:p>
+    <w:p>
+      <w:pPr>
+        <w:pStyle w:val="ListParagraph"/>
+        <w:spacing w:after="0"/>
+        <w:ind w:left="360" w:firstLine="360"/>
+        <w:rPr>
+          <w:rFonts w:ascii="Consolas" w:hAnsi="Consolas" w:cstheme="minorHAnsi"/>
+          <w:b/>
+          <w:bCs/>
+          <w:sz w:val="20"/>
+          <w:szCs w:val="20"/>
+        </w:rPr>
+      </w:pPr>
+      <w:r>
+        <w:rPr>
+          <w:rFonts w:ascii="Consolas" w:hAnsi="Consolas" w:cstheme="minorHAnsi"/>
+          <w:b/>
+          <w:bCs/>
+          <w:sz w:val="20"/>
+          <w:szCs w:val="20"/>
+        </w:rPr>
+        <w:tab/>
+        <w:t>set {</w:t>
+      </w:r>
+    </w:p>
+    <w:p>
+      <w:pPr>
+        <w:pStyle w:val="ListParagraph"/>
+        <w:spacing w:after="0"/>
+        <w:ind w:left="360" w:firstLine="360"/>
+        <w:rPr>
+          <w:rFonts w:ascii="Consolas" w:hAnsi="Consolas" w:cstheme="minorHAnsi"/>
+          <w:b/>
+          <w:bCs/>
+          <w:sz w:val="20"/>
+          <w:szCs w:val="20"/>
+        </w:rPr>
+      </w:pPr>
+      <w:r>
+        <w:rPr>
+          <w:rFonts w:ascii="Consolas" w:hAnsi="Consolas" w:cstheme="minorHAnsi"/>
+          <w:b/>
+          <w:bCs/>
+          <w:sz w:val="20"/>
+          <w:szCs w:val="20"/>
+        </w:rPr>
+        <w:tab/>
+      </w:r>
+      <w:r>
+        <w:rPr>
+          <w:rFonts w:ascii="Consolas" w:hAnsi="Consolas" w:cstheme="minorHAnsi"/>
+          <w:b/>
+          <w:bCs/>
+          <w:sz w:val="20"/>
+          <w:szCs w:val="20"/>
+        </w:rPr>
+        <w:tab/>
+        <w:t>_length = value;</w:t>
+      </w:r>
+    </w:p>
+    <w:p>
+      <w:pPr>
+        <w:pStyle w:val="ListParagraph"/>
+        <w:spacing w:after="0"/>
+        <w:ind w:left="360" w:firstLine="360"/>
+        <w:rPr>
+          <w:rFonts w:ascii="Consolas" w:hAnsi="Consolas" w:cstheme="minorHAnsi"/>
+          <w:b/>
+          <w:bCs/>
+          <w:sz w:val="20"/>
+          <w:szCs w:val="20"/>
+        </w:rPr>
+      </w:pPr>
+      <w:r>
+        <w:rPr>
+          <w:rFonts w:ascii="Consolas" w:hAnsi="Consolas" w:cstheme="minorHAnsi"/>
+          <w:b/>
+          <w:bCs/>
+          <w:sz w:val="20"/>
+          <w:szCs w:val="20"/>
+        </w:rPr>
+        <w:tab/>
+      </w:r>
+      <w:r>
+        <w:rPr>
+          <w:rFonts w:ascii="Consolas" w:hAnsi="Consolas" w:cstheme="minorHAnsi"/>
+          <w:b/>
+          <w:bCs/>
+          <w:sz w:val="20"/>
+          <w:szCs w:val="20"/>
+        </w:rPr>
+        <w:tab/>
+        <w:t xml:space="preserve">PropertyChanged?.Invoke(this, </w:t>
+      </w:r>
+    </w:p>
+    <w:p>
+      <w:pPr>
+        <w:pStyle w:val="ListParagraph"/>
+        <w:spacing w:after="0"/>
+        <w:ind w:left="2520" w:firstLine="360"/>
+        <w:rPr>
+          <w:rFonts w:ascii="Consolas" w:hAnsi="Consolas" w:cstheme="minorHAnsi"/>
+          <w:b/>
+          <w:bCs/>
+          <w:sz w:val="20"/>
+          <w:szCs w:val="20"/>
+        </w:rPr>
+      </w:pPr>
+      <w:r>
+        <w:rPr>
+          <w:rFonts w:ascii="Consolas" w:hAnsi="Consolas" w:cstheme="minorHAnsi"/>
+          <w:b/>
+          <w:bCs/>
+          <w:sz w:val="20"/>
+          <w:szCs w:val="20"/>
+        </w:rPr>
+        <w:t>new PropertyChangedEventArgs(nameof(</w:t>
+      </w:r>
+      <w:r>
+        <w:rPr>
+          <w:rFonts w:ascii="Consolas" w:hAnsi="Consolas" w:cstheme="minorHAnsi"/>
+          <w:b/>
+          <w:bCs/>
+          <w:sz w:val="20"/>
+          <w:szCs w:val="20"/>
+        </w:rPr>
+        <w:t>Length)));</w:t>
+      </w:r>
+    </w:p>
+    <w:p>
+      <w:pPr>
+        <w:spacing w:after="0"/>
+        <w:rPr>
+          <w:rFonts w:ascii="Consolas" w:hAnsi="Consolas" w:cstheme="minorHAnsi"/>
+          <w:b/>
+          <w:bCs/>
+          <w:sz w:val="20"/>
+          <w:szCs w:val="20"/>
+        </w:rPr>
+      </w:pPr>
+    </w:p>
+    <w:p>
+      <w:pPr>
+        <w:spacing w:after="0"/>
+        <w:rPr>
+          <w:rFonts w:ascii="Consolas" w:hAnsi="Consolas" w:cstheme="minorHAnsi"/>
+          <w:b/>
+          <w:bCs/>
+          <w:sz w:val="20"/>
+          <w:szCs w:val="20"/>
+        </w:rPr>
+      </w:pPr>
+      <w:r>
+        <w:rPr>
+          <w:rFonts w:ascii="Consolas" w:hAnsi="Consolas" w:cstheme="minorHAnsi"/>
+          <w:b/>
+          <w:bCs/>
+          <w:sz w:val="20"/>
+          <w:szCs w:val="20"/>
+        </w:rPr>
+        <w:tab/>
+      </w:r>
+      <w:r>
+        <w:rPr>
+          <w:rFonts w:ascii="Consolas" w:hAnsi="Consolas" w:cstheme="minorHAnsi"/>
+          <w:b/>
+          <w:bCs/>
+          <w:sz w:val="20"/>
+          <w:szCs w:val="20"/>
+        </w:rPr>
+        <w:tab/>
+      </w:r>
+      <w:r>
+        <w:rPr>
+          <w:rFonts w:ascii="Consolas" w:hAnsi="Consolas" w:cstheme="minorHAnsi"/>
+          <w:b/>
+          <w:bCs/>
+          <w:sz w:val="20"/>
+          <w:szCs w:val="20"/>
+        </w:rPr>
+        <w:tab/>
+        <w:t>also: Area, Perimeter</w:t>
+      </w:r>
+    </w:p>
+    <w:p>
+      <w:pPr>
+        <w:pStyle w:val="ListParagraph"/>
+        <w:spacing w:after="0"/>
+        <w:ind w:left="360" w:firstLine="360"/>
+        <w:rPr>
+          <w:rFonts w:ascii="Consolas" w:hAnsi="Consolas" w:cstheme="minorHAnsi"/>
+          <w:b/>
+          <w:bCs/>
+          <w:sz w:val="20"/>
+          <w:szCs w:val="20"/>
+        </w:rPr>
+      </w:pPr>
+      <w:r>
+        <w:rPr>
+          <w:rFonts w:ascii="Consolas" w:hAnsi="Consolas" w:cstheme="minorHAnsi"/>
+          <w:b/>
+          <w:bCs/>
+          <w:sz w:val="20"/>
+          <w:szCs w:val="20"/>
+        </w:rPr>
+        <w:tab/>
+        <w:t>}</w:t>
+      </w:r>
+    </w:p>
+    <w:p>
+      <w:pPr>
+        <w:pStyle w:val="ListParagraph"/>
+        <w:spacing w:after="0"/>
+        <w:ind w:left="360" w:firstLine="360"/>
+        <w:rPr>
+          <w:rFonts w:ascii="Consolas" w:hAnsi="Consolas" w:cstheme="minorHAnsi"/>
+          <w:b/>
+          <w:bCs/>
+          <w:sz w:val="20"/>
+          <w:szCs w:val="20"/>
+        </w:rPr>
+      </w:pPr>
+      <w:r>
+        <w:rPr>
+          <w:rFonts w:ascii="Consolas" w:hAnsi="Consolas" w:cstheme="minorHAnsi"/>
+          <w:b/>
+          <w:bCs/>
+          <w:sz w:val="20"/>
+          <w:szCs w:val="20"/>
+        </w:rPr>
+        <w:t>}</w:t>
+      </w:r>
+    </w:p>
+    <w:p>
+      <w:pPr>
+        <w:pStyle w:val="ListParagraph"/>
+        <w:spacing w:after="0"/>
+        <w:ind w:left="360" w:firstLine="360"/>
+        <w:rPr>
+          <w:rFonts w:ascii="Consolas" w:hAnsi="Consolas" w:cstheme="minorHAnsi"/>
+          <w:b/>
+          <w:bCs/>
+          <w:sz w:val="20"/>
+          <w:szCs w:val="20"/>
+        </w:rPr>
+      </w:pPr>
+    </w:p>
+    <w:p>
+      <w:pPr>
+        <w:pStyle w:val="ListParagraph"/>
+        <w:spacing w:after="0"/>
+        <w:ind w:left="360" w:firstLine="360"/>
+        <w:rPr>
+          <w:rFonts w:ascii="Consolas" w:hAnsi="Consolas" w:cstheme="minorHAnsi"/>
+          <w:b/>
+          <w:bCs/>
+          <w:sz w:val="20"/>
+          <w:szCs w:val="20"/>
+        </w:rPr>
+      </w:pPr>
+      <w:r>
+        <w:rPr>
+          <w:rFonts w:ascii="Consolas" w:hAnsi="Consolas" w:cstheme="minorHAnsi"/>
+          <w:b/>
+          <w:bCs/>
+          <w:sz w:val="20"/>
+          <w:szCs w:val="20"/>
+        </w:rPr>
+        <w:t>private int _</w:t>
+      </w:r>
+      <w:r>
+        <w:rPr>
+          <w:rFonts w:ascii="Consolas" w:hAnsi="Consolas" w:cstheme="minorHAnsi"/>
+          <w:b/>
+          <w:bCs/>
+          <w:sz w:val="20"/>
+          <w:szCs w:val="20"/>
+        </w:rPr>
+        <w:t>width</w:t>
+      </w:r>
+      <w:r>
+        <w:rPr>
+          <w:rFonts w:ascii="Consolas" w:hAnsi="Consolas" w:cstheme="minorHAnsi"/>
+          <w:b/>
+          <w:bCs/>
+          <w:sz w:val="20"/>
+          <w:szCs w:val="20"/>
+        </w:rPr>
+        <w:t>;</w:t>
+      </w:r>
+      <w:r>
+        <w:rPr>
+          <w:rFonts w:ascii="Consolas" w:hAnsi="Consolas" w:cstheme="minorHAnsi"/>
+          <w:b/>
+          <w:bCs/>
+          <w:sz w:val="20"/>
+          <w:szCs w:val="20"/>
+        </w:rPr>
+        <w:tab/>
+      </w:r>
+    </w:p>
+    <w:p>
+      <w:pPr>
+        <w:pStyle w:val="ListParagraph"/>
+        <w:spacing w:after="0"/>
+        <w:ind w:left="360" w:firstLine="360"/>
+        <w:rPr>
+          <w:rFonts w:ascii="Consolas" w:hAnsi="Consolas" w:cstheme="minorHAnsi"/>
+          <w:b/>
+          <w:bCs/>
+          <w:sz w:val="20"/>
+          <w:szCs w:val="20"/>
+        </w:rPr>
+      </w:pPr>
+      <w:r>
+        <w:rPr>
+          <w:rFonts w:ascii="Consolas" w:hAnsi="Consolas" w:cstheme="minorHAnsi"/>
+          <w:b/>
+          <w:bCs/>
+          <w:sz w:val="20"/>
+          <w:szCs w:val="20"/>
+        </w:rPr>
+        <w:t xml:space="preserve">public int </w:t>
+      </w:r>
+      <w:r>
+        <w:rPr>
+          <w:rFonts w:ascii="Consolas" w:hAnsi="Consolas" w:cstheme="minorHAnsi"/>
+          <w:b/>
+          <w:bCs/>
+          <w:sz w:val="20"/>
+          <w:szCs w:val="20"/>
+        </w:rPr>
+        <w:t>Width</w:t>
+      </w:r>
+      <w:r>
+        <w:rPr>
+          <w:rFonts w:ascii="Consolas" w:hAnsi="Consolas" w:cstheme="minorHAnsi"/>
+          <w:b/>
+          <w:bCs/>
+          <w:sz w:val="20"/>
+          <w:szCs w:val="20"/>
+        </w:rPr>
+        <w:t xml:space="preserve"> {</w:t>
+      </w:r>
+    </w:p>
+    <w:p>
+      <w:pPr>
+        <w:pStyle w:val="ListParagraph"/>
+        <w:spacing w:after="0"/>
+        <w:ind w:left="360" w:firstLine="360"/>
+        <w:rPr>
+          <w:rFonts w:ascii="Consolas" w:hAnsi="Consolas" w:cstheme="minorHAnsi"/>
+          <w:b/>
+          <w:bCs/>
+          <w:sz w:val="20"/>
+          <w:szCs w:val="20"/>
+        </w:rPr>
+      </w:pPr>
+      <w:r>
+        <w:rPr>
+          <w:rFonts w:ascii="Consolas" w:hAnsi="Consolas" w:cstheme="minorHAnsi"/>
+          <w:b/>
+          <w:bCs/>
+          <w:sz w:val="20"/>
+          <w:szCs w:val="20"/>
+        </w:rPr>
+        <w:tab/>
+        <w:t xml:space="preserve">get =&gt; </w:t>
+      </w:r>
+      <w:r>
+        <w:rPr>
+          <w:rFonts w:ascii="Consolas" w:hAnsi="Consolas" w:cstheme="minorHAnsi"/>
+          <w:b/>
+          <w:bCs/>
+          <w:sz w:val="20"/>
+          <w:szCs w:val="20"/>
+        </w:rPr>
+        <w:t>_width</w:t>
+      </w:r>
+      <w:r>
+        <w:rPr>
+          <w:rFonts w:ascii="Consolas" w:hAnsi="Consolas" w:cstheme="minorHAnsi"/>
+          <w:b/>
+          <w:bCs/>
+          <w:sz w:val="20"/>
+          <w:szCs w:val="20"/>
+        </w:rPr>
+        <w:t>;</w:t>
+      </w:r>
+    </w:p>
+    <w:p>
+      <w:pPr>
+        <w:pStyle w:val="ListParagraph"/>
+        <w:spacing w:after="0"/>
+        <w:ind w:left="360" w:firstLine="360"/>
+        <w:rPr>
+          <w:rFonts w:ascii="Consolas" w:hAnsi="Consolas" w:cstheme="minorHAnsi"/>
+          <w:b/>
+          <w:bCs/>
+          <w:sz w:val="20"/>
+          <w:szCs w:val="20"/>
+        </w:rPr>
+      </w:pPr>
+      <w:r>
+        <w:rPr>
+          <w:rFonts w:ascii="Consolas" w:hAnsi="Consolas" w:cstheme="minorHAnsi"/>
+          <w:b/>
+          <w:bCs/>
+          <w:sz w:val="20"/>
+          <w:szCs w:val="20"/>
+        </w:rPr>
+        <w:tab/>
+        <w:t>set {</w:t>
+      </w:r>
+    </w:p>
+    <w:p>
+      <w:pPr>
+        <w:pStyle w:val="ListParagraph"/>
+        <w:spacing w:after="0"/>
+        <w:ind w:left="360" w:firstLine="360"/>
+        <w:rPr>
+          <w:rFonts w:ascii="Consolas" w:hAnsi="Consolas" w:cstheme="minorHAnsi"/>
+          <w:b/>
+          <w:bCs/>
+          <w:sz w:val="20"/>
+          <w:szCs w:val="20"/>
+        </w:rPr>
+      </w:pPr>
+      <w:r>
+        <w:rPr>
+          <w:rFonts w:ascii="Consolas" w:hAnsi="Consolas" w:cstheme="minorHAnsi"/>
+          <w:b/>
+          <w:bCs/>
+          <w:sz w:val="20"/>
+          <w:szCs w:val="20"/>
+        </w:rPr>
+        <w:tab/>
+      </w:r>
+      <w:r>
+        <w:rPr>
+          <w:rFonts w:ascii="Consolas" w:hAnsi="Consolas" w:cstheme="minorHAnsi"/>
+          <w:b/>
+          <w:bCs/>
+          <w:sz w:val="20"/>
+          <w:szCs w:val="20"/>
+        </w:rPr>
+        <w:tab/>
+        <w:t>_</w:t>
+      </w:r>
+      <w:r>
+        <w:rPr>
+          <w:rFonts w:ascii="Consolas" w:hAnsi="Consolas" w:cstheme="minorHAnsi"/>
+          <w:b/>
+          <w:bCs/>
+          <w:sz w:val="20"/>
+          <w:szCs w:val="20"/>
+        </w:rPr>
+        <w:t>width</w:t>
+      </w:r>
+      <w:r>
+        <w:rPr>
+          <w:rFonts w:ascii="Consolas" w:hAnsi="Consolas" w:cstheme="minorHAnsi"/>
+          <w:b/>
+          <w:bCs/>
+          <w:sz w:val="20"/>
+          <w:szCs w:val="20"/>
+        </w:rPr>
+        <w:t xml:space="preserve"> = value;</w:t>
+      </w:r>
+    </w:p>
+    <w:p>
+      <w:pPr>
+        <w:pStyle w:val="ListParagraph"/>
+        <w:spacing w:after="0"/>
+        <w:ind w:left="360" w:firstLine="360"/>
+        <w:rPr>
+          <w:rFonts w:ascii="Consolas" w:hAnsi="Consolas" w:cstheme="minorHAnsi"/>
+          <w:b/>
+          <w:bCs/>
+          <w:sz w:val="20"/>
+          <w:szCs w:val="20"/>
+        </w:rPr>
+      </w:pPr>
+      <w:r>
+        <w:rPr>
+          <w:rFonts w:ascii="Consolas" w:hAnsi="Consolas" w:cstheme="minorHAnsi"/>
+          <w:b/>
+          <w:bCs/>
+          <w:sz w:val="20"/>
+          <w:szCs w:val="20"/>
+        </w:rPr>
+        <w:tab/>
+      </w:r>
+      <w:r>
+        <w:rPr>
+          <w:rFonts w:ascii="Consolas" w:hAnsi="Consolas" w:cstheme="minorHAnsi"/>
+          <w:b/>
+          <w:bCs/>
+          <w:sz w:val="20"/>
+          <w:szCs w:val="20"/>
+        </w:rPr>
+        <w:tab/>
+        <w:t xml:space="preserve">PropertyChanged?.Invoke(this, </w:t>
+      </w:r>
+    </w:p>
+    <w:p>
+      <w:pPr>
+        <w:pStyle w:val="ListParagraph"/>
+        <w:spacing w:after="0"/>
+        <w:ind w:left="2520" w:firstLine="360"/>
+        <w:rPr>
+          <w:rFonts w:ascii="Consolas" w:hAnsi="Consolas" w:cstheme="minorHAnsi"/>
+          <w:b/>
+          <w:bCs/>
+          <w:sz w:val="20"/>
+          <w:szCs w:val="20"/>
+        </w:rPr>
+      </w:pPr>
+      <w:r>
+        <w:rPr>
+          <w:rFonts w:ascii="Consolas" w:hAnsi="Consolas" w:cstheme="minorHAnsi"/>
+          <w:b/>
+          <w:bCs/>
+          <w:sz w:val="20"/>
+          <w:szCs w:val="20"/>
+        </w:rPr>
+        <w:t>new PropertyChangedEventArgs(nameof(</w:t>
+      </w:r>
+      <w:r>
+        <w:rPr>
+          <w:rFonts w:ascii="Consolas" w:hAnsi="Consolas" w:cstheme="minorHAnsi"/>
+          <w:b/>
+          <w:bCs/>
+          <w:sz w:val="20"/>
+          <w:szCs w:val="20"/>
+        </w:rPr>
+        <w:t>Width</w:t>
+      </w:r>
+      <w:r>
+        <w:rPr>
+          <w:rFonts w:ascii="Consolas" w:hAnsi="Consolas" w:cstheme="minorHAnsi"/>
+          <w:b/>
+          <w:bCs/>
+          <w:sz w:val="20"/>
+          <w:szCs w:val="20"/>
+        </w:rPr>
+        <w:t>)));</w:t>
+      </w:r>
+    </w:p>
+    <w:p>
+      <w:pPr>
+        <w:spacing w:after="0"/>
+        <w:rPr>
+          <w:rFonts w:ascii="Consolas" w:hAnsi="Consolas" w:cstheme="minorHAnsi"/>
+          <w:b/>
+          <w:bCs/>
+          <w:sz w:val="20"/>
+          <w:szCs w:val="20"/>
+        </w:rPr>
+      </w:pPr>
+    </w:p>
+    <w:p>
+      <w:pPr>
+        <w:spacing w:after="0"/>
+        <w:rPr>
+          <w:rFonts w:ascii="Consolas" w:hAnsi="Consolas" w:cstheme="minorHAnsi"/>
+          <w:b/>
+          <w:bCs/>
+          <w:sz w:val="20"/>
+          <w:szCs w:val="20"/>
+        </w:rPr>
+      </w:pPr>
+      <w:r>
+        <w:rPr>
+          <w:rFonts w:ascii="Consolas" w:hAnsi="Consolas" w:cstheme="minorHAnsi"/>
+          <w:b/>
+          <w:bCs/>
+          <w:sz w:val="20"/>
+          <w:szCs w:val="20"/>
+        </w:rPr>
+        <w:tab/>
+      </w:r>
+      <w:r>
+        <w:rPr>
+          <w:rFonts w:ascii="Consolas" w:hAnsi="Consolas" w:cstheme="minorHAnsi"/>
+          <w:b/>
+          <w:bCs/>
+          <w:sz w:val="20"/>
+          <w:szCs w:val="20"/>
+        </w:rPr>
+        <w:tab/>
+      </w:r>
+      <w:r>
+        <w:rPr>
+          <w:rFonts w:ascii="Consolas" w:hAnsi="Consolas" w:cstheme="minorHAnsi"/>
+          <w:b/>
+          <w:bCs/>
+          <w:sz w:val="20"/>
+          <w:szCs w:val="20"/>
+        </w:rPr>
+        <w:tab/>
+        <w:t>also: Area, Perimeter</w:t>
+      </w:r>
+    </w:p>
+    <w:p>
+      <w:pPr>
+        <w:pStyle w:val="ListParagraph"/>
+        <w:spacing w:after="0"/>
+        <w:ind w:left="360" w:firstLine="360"/>
+        <w:rPr>
+          <w:rFonts w:ascii="Consolas" w:hAnsi="Consolas" w:cstheme="minorHAnsi"/>
+          <w:b/>
+          <w:bCs/>
+          <w:sz w:val="20"/>
+          <w:szCs w:val="20"/>
+        </w:rPr>
+      </w:pPr>
+      <w:r>
+        <w:rPr>
+          <w:rFonts w:ascii="Consolas" w:hAnsi="Consolas" w:cstheme="minorHAnsi"/>
+          <w:b/>
+          <w:bCs/>
+          <w:sz w:val="20"/>
+          <w:szCs w:val="20"/>
+        </w:rPr>
+        <w:tab/>
+        <w:t>}</w:t>
+      </w:r>
+    </w:p>
+    <w:p>
+      <w:pPr>
+        <w:pStyle w:val="ListParagraph"/>
+        <w:spacing w:after="0"/>
+        <w:ind w:left="360" w:firstLine="360"/>
+        <w:rPr>
+          <w:rFonts w:ascii="Consolas" w:hAnsi="Consolas" w:cstheme="minorHAnsi"/>
+          <w:b/>
+          <w:bCs/>
+          <w:sz w:val="20"/>
+          <w:szCs w:val="20"/>
+        </w:rPr>
+      </w:pPr>
+      <w:r>
+        <w:rPr>
+          <w:rFonts w:ascii="Consolas" w:hAnsi="Consolas" w:cstheme="minorHAnsi"/>
+          <w:b/>
+          <w:bCs/>
+          <w:sz w:val="20"/>
+          <w:szCs w:val="20"/>
+        </w:rPr>
+        <w:t>}</w:t>
+      </w:r>
+    </w:p>
+    <w:p>
+      <w:pPr>
+        <w:pStyle w:val="ListParagraph"/>
+        <w:spacing w:after="0"/>
+        <w:ind w:left="360" w:firstLine="360"/>
+        <w:rPr>
+          <w:rFonts w:ascii="Consolas" w:hAnsi="Consolas" w:cstheme="minorHAnsi"/>
+          <w:b/>
+          <w:bCs/>
+          <w:sz w:val="20"/>
+          <w:szCs w:val="20"/>
+        </w:rPr>
+      </w:pPr>
+      <w:r>
+        <w:rPr>
+          <w:rFonts w:ascii="Consolas" w:hAnsi="Consolas" w:cstheme="minorHAnsi"/>
+          <w:b/>
+          <w:bCs/>
+          <w:sz w:val="20"/>
+          <w:szCs w:val="20"/>
+        </w:rPr>
+        <w:tab/>
+      </w:r>
+    </w:p>
+    <w:p>
+      <w:pPr>
+        <w:pStyle w:val="ListParagraph"/>
+        <w:spacing w:after="0"/>
+        <w:ind w:left="360" w:firstLine="360"/>
+        <w:rPr>
+          <w:rFonts w:ascii="Consolas" w:hAnsi="Consolas" w:cstheme="minorHAnsi"/>
+          <w:b/>
+          <w:bCs/>
+          <w:sz w:val="20"/>
+          <w:szCs w:val="20"/>
+        </w:rPr>
+      </w:pPr>
+      <w:r>
+        <w:rPr>
+          <w:rFonts w:ascii="Consolas" w:hAnsi="Consolas" w:cstheme="minorHAnsi"/>
+          <w:b/>
+          <w:bCs/>
+          <w:sz w:val="20"/>
+          <w:szCs w:val="20"/>
+        </w:rPr>
+        <w:t>public int Area =&gt; Length*Width;</w:t>
+      </w:r>
+    </w:p>
+    <w:p>
+      <w:pPr>
+        <w:pStyle w:val="ListParagraph"/>
+        <w:spacing w:after="0"/>
+        <w:ind w:left="360" w:firstLine="360"/>
+        <w:rPr>
+          <w:rFonts w:ascii="Consolas" w:hAnsi="Consolas" w:cstheme="minorHAnsi"/>
+          <w:b/>
+          <w:bCs/>
+          <w:sz w:val="20"/>
+          <w:szCs w:val="20"/>
+        </w:rPr>
+      </w:pPr>
+      <w:r>
+        <w:rPr>
+          <w:rFonts w:ascii="Consolas" w:hAnsi="Consolas" w:cstheme="minorHAnsi"/>
+          <w:b/>
+          <w:bCs/>
+          <w:sz w:val="20"/>
+          <w:szCs w:val="20"/>
+        </w:rPr>
+        <w:t>public int Perimeter =&gt; 2*Length+2*Width;</w:t>
+      </w:r>
+    </w:p>
+    <w:p>
+      <w:pPr>
+        <w:pStyle w:val="ListParagraph"/>
+        <w:spacing w:after="0"/>
+        <w:ind w:left="360" w:firstLine="360"/>
+        <w:rPr>
+          <w:rFonts w:ascii="Consolas" w:hAnsi="Consolas" w:cstheme="minorHAnsi"/>
+          <w:b/>
+          <w:bCs/>
+          <w:sz w:val="20"/>
+          <w:szCs w:val="20"/>
+        </w:rPr>
+      </w:pPr>
+    </w:p>
+    <w:p>
+      <w:pPr>
+        <w:pStyle w:val="ListParagraph"/>
+        <w:spacing w:after="0"/>
+        <w:ind w:left="360" w:firstLine="360"/>
+        <w:rPr>
+          <w:rFonts w:ascii="Consolas" w:hAnsi="Consolas" w:cstheme="minorHAnsi"/>
+          <w:b/>
+          <w:bCs/>
+          <w:sz w:val="20"/>
+          <w:szCs w:val="20"/>
+        </w:rPr>
+      </w:pPr>
+      <w:r>
+        <w:rPr>
+          <w:rFonts w:ascii="Consolas" w:hAnsi="Consolas" w:cstheme="minorHAnsi"/>
+          <w:b/>
+          <w:bCs/>
+          <w:sz w:val="20"/>
+          <w:szCs w:val="20"/>
+        </w:rPr>
+        <w:t>public override string ToString() {</w:t>
+      </w:r>
+    </w:p>
+    <w:p>
+      <w:pPr>
+        <w:pStyle w:val="ListParagraph"/>
+        <w:spacing w:after="0"/>
+        <w:ind w:left="360" w:firstLine="360"/>
+        <w:rPr>
+          <w:rFonts w:ascii="Consolas" w:hAnsi="Consolas" w:cstheme="minorHAnsi"/>
+          <w:b/>
+          <w:bCs/>
+          <w:sz w:val="20"/>
+          <w:szCs w:val="20"/>
+        </w:rPr>
+      </w:pPr>
+      <w:r>
+        <w:rPr>
+          <w:rFonts w:ascii="Consolas" w:hAnsi="Consolas" w:cstheme="minorHAnsi"/>
+          <w:b/>
+          <w:bCs/>
+          <w:sz w:val="20"/>
+          <w:szCs w:val="20"/>
+        </w:rPr>
+        <w:tab/>
+        <w:t>return $”{Length}x{Width} rectangle, area {Area} and perimeter {Perimeter}”</w:t>
+      </w:r>
+    </w:p>
+    <w:p>
+      <w:pPr>
+        <w:pStyle w:val="ListParagraph"/>
+        <w:spacing w:after="0"/>
+        <w:ind w:left="360" w:firstLine="360"/>
+        <w:rPr>
+          <w:rFonts w:ascii="Consolas" w:hAnsi="Consolas" w:cstheme="minorHAnsi"/>
+          <w:b/>
+          <w:bCs/>
+          <w:sz w:val="20"/>
+          <w:szCs w:val="20"/>
+        </w:rPr>
+      </w:pPr>
+      <w:r>
+        <w:rPr>
+          <w:rFonts w:ascii="Consolas" w:hAnsi="Consolas" w:cstheme="minorHAnsi"/>
+          <w:b/>
+          <w:bCs/>
+          <w:sz w:val="20"/>
+          <w:szCs w:val="20"/>
+        </w:rPr>
+        <w:t>}</w:t>
+      </w:r>
+    </w:p>
+    <w:p>
+      <w:pPr>
+        <w:pStyle w:val="ListParagraph"/>
+        <w:spacing w:after="0"/>
+        <w:ind w:left="360" w:firstLine="360"/>
+        <w:rPr>
+          <w:rFonts w:ascii="Consolas" w:hAnsi="Consolas" w:cstheme="minorHAnsi"/>
+          <w:b/>
+          <w:bCs/>
+          <w:sz w:val="20"/>
+          <w:szCs w:val="20"/>
+        </w:rPr>
+      </w:pPr>
+    </w:p>
+    <w:p>
+      <w:pPr>
+        <w:pStyle w:val="ListParagraph"/>
+        <w:spacing w:after="0"/>
+        <w:ind w:left="360" w:firstLine="360"/>
+        <w:rPr>
+          <w:rFonts w:ascii="Consolas" w:hAnsi="Consolas" w:cstheme="minorHAnsi"/>
+          <w:b/>
+          <w:bCs/>
+          <w:sz w:val="20"/>
+          <w:szCs w:val="20"/>
+        </w:rPr>
+      </w:pPr>
+      <w:r>
+        <w:rPr>
+          <w:rFonts w:ascii="Consolas" w:hAnsi="Consolas" w:cstheme="minorHAnsi"/>
+          <w:b/>
+          <w:bCs/>
+          <w:sz w:val="20"/>
+          <w:szCs w:val="20"/>
+        </w:rPr>
+        <w:t>public Rectangle(int len, int wid) {</w:t>
+      </w:r>
+    </w:p>
+    <w:p>
+      <w:pPr>
+        <w:pStyle w:val="ListParagraph"/>
+        <w:spacing w:after="0"/>
+        <w:ind w:left="360" w:firstLine="360"/>
+        <w:rPr>
+          <w:rFonts w:ascii="Consolas" w:hAnsi="Consolas" w:cstheme="minorHAnsi"/>
+          <w:b/>
+          <w:bCs/>
+          <w:sz w:val="20"/>
+          <w:szCs w:val="20"/>
+        </w:rPr>
+      </w:pPr>
+      <w:r>
+        <w:rPr>
+          <w:rFonts w:ascii="Consolas" w:hAnsi="Consolas" w:cstheme="minorHAnsi"/>
+          <w:b/>
+          <w:bCs/>
+          <w:sz w:val="20"/>
+          <w:szCs w:val="20"/>
+        </w:rPr>
+        <w:tab/>
+        <w:t>_length = len;</w:t>
+      </w:r>
+    </w:p>
+    <w:p>
+      <w:pPr>
+        <w:pStyle w:val="ListParagraph"/>
+        <w:spacing w:after="0"/>
+        <w:ind w:left="360" w:firstLine="360"/>
+        <w:rPr>
+          <w:rFonts w:ascii="Consolas" w:hAnsi="Consolas" w:cstheme="minorHAnsi"/>
+          <w:b/>
+          <w:bCs/>
+          <w:sz w:val="20"/>
+          <w:szCs w:val="20"/>
+        </w:rPr>
+      </w:pPr>
+      <w:r>
+        <w:rPr>
+          <w:rFonts w:ascii="Consolas" w:hAnsi="Consolas" w:cstheme="minorHAnsi"/>
+          <w:b/>
+          <w:bCs/>
+          <w:sz w:val="20"/>
+          <w:szCs w:val="20"/>
+        </w:rPr>
+        <w:tab/>
+        <w:t>_width = wid;</w:t>
+      </w:r>
+    </w:p>
+    <w:p>
+      <w:pPr>
+        <w:pStyle w:val="ListParagraph"/>
+        <w:spacing w:after="0"/>
+        <w:ind w:left="360" w:firstLine="360"/>
+        <w:rPr>
+          <w:rFonts w:ascii="Consolas" w:hAnsi="Consolas" w:cstheme="minorHAnsi"/>
+          <w:b/>
+          <w:bCs/>
+          <w:sz w:val="20"/>
+          <w:szCs w:val="20"/>
+        </w:rPr>
+      </w:pPr>
+      <w:r>
+        <w:rPr>
+          <w:rFonts w:ascii="Consolas" w:hAnsi="Consolas" w:cstheme="minorHAnsi"/>
+          <w:b/>
+          <w:bCs/>
+          <w:sz w:val="20"/>
+          <w:szCs w:val="20"/>
+        </w:rPr>
+        <w:t>}</w:t>
+      </w:r>
+    </w:p>
+    <w:p>
+      <w:pPr>
+        <w:pStyle w:val="ListParagraph"/>
+        <w:spacing w:after="0"/>
+        <w:ind w:left="360"/>
+        <w:rPr>
+          <w:rFonts w:ascii="Consolas" w:hAnsi="Consolas" w:cstheme="minorHAnsi"/>
+          <w:b/>
+          <w:bCs/>
+          <w:sz w:val="20"/>
+          <w:szCs w:val="20"/>
+        </w:rPr>
+      </w:pPr>
+      <w:r>
+        <w:rPr>
+          <w:rFonts w:ascii="Consolas" w:hAnsi="Consolas" w:cstheme="minorHAnsi"/>
+          <w:b/>
+          <w:bCs/>
+          <w:sz w:val="20"/>
+          <w:szCs w:val="20"/>
+        </w:rPr>
+        <w:t>}</w:t>
+      </w:r>
     </w:p>
     <w:p>
       <w:pPr>
@@ -3087,7 +4539,6 @@
         <w:rPr>
           <w:rFonts w:cstheme="minorHAnsi"/>
         </w:rPr>
-        <w:lastRenderedPageBreak/>
         <w:t>(</w:t>
       </w:r>
       <w:r>
@@ -3293,15 +4744,147 @@
           <w:bCs/>
         </w:rPr>
       </w:pPr>
-    </w:p>
-    <w:p>
-      <w:pPr>
-        <w:rPr>
-          <w:rFonts w:ascii="Consolas" w:hAnsi="Consolas" w:cstheme="minorHAnsi"/>
-          <w:b/>
-          <w:bCs/>
-        </w:rPr>
-      </w:pPr>
+      <w:r>
+        <w:rPr>
+          <w:rFonts w:ascii="Consolas" w:hAnsi="Consolas" w:cstheme="minorHAnsi"/>
+          <w:b/>
+          <w:bCs/>
+        </w:rPr>
+        <w:tab/>
+        <w:t>&lt;TextBlock Text=</w:t>
+      </w:r>
+      <w:r>
+        <w:rPr>
+          <w:rFonts w:ascii="Consolas" w:hAnsi="Consolas" w:cstheme="minorHAnsi"/>
+          <w:b/>
+          <w:bCs/>
+        </w:rPr>
+        <w:t>”{Binding Length}”/&gt;</w:t>
+      </w:r>
+    </w:p>
+    <w:p>
+      <w:pPr>
+        <w:rPr>
+          <w:rFonts w:ascii="Consolas" w:hAnsi="Consolas" w:cstheme="minorHAnsi"/>
+          <w:b/>
+          <w:bCs/>
+        </w:rPr>
+      </w:pPr>
+      <w:r>
+        <w:rPr>
+          <w:rFonts w:ascii="Consolas" w:hAnsi="Consolas" w:cstheme="minorHAnsi"/>
+          <w:b/>
+          <w:bCs/>
+        </w:rPr>
+        <w:tab/>
+      </w:r>
+      <w:r>
+        <w:rPr>
+          <w:rFonts w:ascii="Consolas" w:hAnsi="Consolas" w:cstheme="minorHAnsi"/>
+          <w:b/>
+          <w:bCs/>
+        </w:rPr>
+        <w:t xml:space="preserve">&lt;TextBlock Text=”{Binding </w:t>
+      </w:r>
+      <w:r>
+        <w:rPr>
+          <w:rFonts w:ascii="Consolas" w:hAnsi="Consolas" w:cstheme="minorHAnsi"/>
+          <w:b/>
+          <w:bCs/>
+        </w:rPr>
+        <w:t>Width</w:t>
+      </w:r>
+      <w:r>
+        <w:rPr>
+          <w:rFonts w:ascii="Consolas" w:hAnsi="Consolas" w:cstheme="minorHAnsi"/>
+          <w:b/>
+          <w:bCs/>
+        </w:rPr>
+        <w:t>}”/&gt;</w:t>
+      </w:r>
+    </w:p>
+    <w:p>
+      <w:pPr>
+        <w:rPr>
+          <w:rFonts w:ascii="Consolas" w:hAnsi="Consolas" w:cstheme="minorHAnsi"/>
+          <w:b/>
+          <w:bCs/>
+        </w:rPr>
+      </w:pPr>
+      <w:r>
+        <w:rPr>
+          <w:rFonts w:ascii="Consolas" w:hAnsi="Consolas" w:cstheme="minorHAnsi"/>
+          <w:b/>
+          <w:bCs/>
+        </w:rPr>
+        <w:lastRenderedPageBreak/>
+        <w:tab/>
+      </w:r>
+      <w:r>
+        <w:rPr>
+          <w:rFonts w:ascii="Consolas" w:hAnsi="Consolas" w:cstheme="minorHAnsi"/>
+          <w:b/>
+          <w:bCs/>
+        </w:rPr>
+        <w:t xml:space="preserve">&lt;TextBlock Text=”{Binding </w:t>
+      </w:r>
+      <w:r>
+        <w:rPr>
+          <w:rFonts w:ascii="Consolas" w:hAnsi="Consolas" w:cstheme="minorHAnsi"/>
+          <w:b/>
+          <w:bCs/>
+        </w:rPr>
+        <w:t>Area</w:t>
+      </w:r>
+      <w:r>
+        <w:rPr>
+          <w:rFonts w:ascii="Consolas" w:hAnsi="Consolas" w:cstheme="minorHAnsi"/>
+          <w:b/>
+          <w:bCs/>
+        </w:rPr>
+        <w:t>}”/&gt;</w:t>
+      </w:r>
+    </w:p>
+    <w:p>
+      <w:pPr>
+        <w:rPr>
+          <w:rFonts w:ascii="Consolas" w:hAnsi="Consolas" w:cstheme="minorHAnsi"/>
+          <w:b/>
+          <w:bCs/>
+        </w:rPr>
+      </w:pPr>
+      <w:r>
+        <w:rPr>
+          <w:rFonts w:ascii="Consolas" w:hAnsi="Consolas" w:cstheme="minorHAnsi"/>
+          <w:b/>
+          <w:bCs/>
+        </w:rPr>
+        <w:tab/>
+      </w:r>
+      <w:r>
+        <w:rPr>
+          <w:rFonts w:ascii="Consolas" w:hAnsi="Consolas" w:cstheme="minorHAnsi"/>
+          <w:b/>
+          <w:bCs/>
+        </w:rPr>
+        <w:t xml:space="preserve">&lt;TextBlock Text=”{Binding </w:t>
+      </w:r>
+      <w:r>
+        <w:rPr>
+          <w:rFonts w:ascii="Consolas" w:hAnsi="Consolas" w:cstheme="minorHAnsi"/>
+          <w:b/>
+          <w:bCs/>
+        </w:rPr>
+        <w:t>Perimeter</w:t>
+      </w:r>
+      <w:r>
+        <w:rPr>
+          <w:rFonts w:ascii="Consolas" w:hAnsi="Consolas" w:cstheme="minorHAnsi"/>
+          <w:b/>
+          <w:bCs/>
+        </w:rPr>
+        <w:t>}”/&gt;</w:t>
+      </w:r>
     </w:p>
     <w:p>
       <w:pPr>
@@ -3516,7 +5099,6 @@
         <w:rPr>
           <w:rFonts w:cstheme="minorHAnsi"/>
         </w:rPr>
-        <w:lastRenderedPageBreak/>
         <w:t>(1</w:t>
       </w:r>
       <w:r>
@@ -3601,60 +5183,49 @@
           <w:bCs/>
         </w:rPr>
       </w:pPr>
-    </w:p>
-    <w:p>
-      <w:pPr>
-        <w:rPr>
-          <w:rFonts w:ascii="Consolas" w:hAnsi="Consolas" w:cstheme="minorHAnsi"/>
-          <w:b/>
-          <w:bCs/>
-        </w:rPr>
-      </w:pPr>
-    </w:p>
-    <w:p>
-      <w:pPr>
-        <w:rPr>
-          <w:rFonts w:ascii="Consolas" w:hAnsi="Consolas" w:cstheme="minorHAnsi"/>
-          <w:b/>
-          <w:bCs/>
-        </w:rPr>
-      </w:pPr>
-    </w:p>
-    <w:p>
-      <w:pPr>
-        <w:rPr>
-          <w:rFonts w:ascii="Consolas" w:hAnsi="Consolas" w:cstheme="minorHAnsi"/>
-          <w:b/>
-          <w:bCs/>
-        </w:rPr>
-      </w:pPr>
-    </w:p>
-    <w:p>
-      <w:pPr>
-        <w:rPr>
-          <w:rFonts w:ascii="Consolas" w:hAnsi="Consolas" w:cstheme="minorHAnsi"/>
-          <w:b/>
-          <w:bCs/>
-        </w:rPr>
-      </w:pPr>
-    </w:p>
-    <w:p>
-      <w:pPr>
-        <w:rPr>
-          <w:rFonts w:ascii="Consolas" w:hAnsi="Consolas" w:cstheme="minorHAnsi"/>
-          <w:b/>
-          <w:bCs/>
-        </w:rPr>
-      </w:pPr>
-    </w:p>
-    <w:p>
-      <w:pPr>
-        <w:rPr>
-          <w:rFonts w:ascii="Consolas" w:hAnsi="Consolas" w:cstheme="minorHAnsi"/>
-          <w:b/>
-          <w:bCs/>
-        </w:rPr>
-      </w:pPr>
+      <w:r>
+        <w:rPr>
+          <w:rFonts w:ascii="Consolas" w:hAnsi="Consolas" w:cstheme="minorHAnsi"/>
+          <w:b/>
+          <w:bCs/>
+        </w:rPr>
+        <w:lastRenderedPageBreak/>
+        <w:t>[InlineData(2, “Width”)]</w:t>
+      </w:r>
+    </w:p>
+    <w:p>
+      <w:pPr>
+        <w:rPr>
+          <w:rFonts w:ascii="Consolas" w:hAnsi="Consolas" w:cstheme="minorHAnsi"/>
+          <w:b/>
+          <w:bCs/>
+        </w:rPr>
+      </w:pPr>
+      <w:r>
+        <w:rPr>
+          <w:rFonts w:ascii="Consolas" w:hAnsi="Consolas" w:cstheme="minorHAnsi"/>
+          <w:b/>
+          <w:bCs/>
+        </w:rPr>
+        <w:t>[InlineData(10, “Area”)]</w:t>
+      </w:r>
+    </w:p>
+    <w:p>
+      <w:pPr>
+        <w:rPr>
+          <w:rFonts w:ascii="Consolas" w:hAnsi="Consolas" w:cstheme="minorHAnsi"/>
+          <w:b/>
+          <w:bCs/>
+        </w:rPr>
+      </w:pPr>
+      <w:r>
+        <w:rPr>
+          <w:rFonts w:ascii="Consolas" w:hAnsi="Consolas" w:cstheme="minorHAnsi"/>
+          <w:b/>
+          <w:bCs/>
+        </w:rPr>
+        <w:t>[InlineData(5, “Perimeter”)]</w:t>
+      </w:r>
     </w:p>
     <w:p>
       <w:pPr>
@@ -3766,6 +5337,84 @@
         </w:rPr>
         <w:tab/>
       </w:r>
+      <w:r>
+        <w:rPr>
+          <w:rFonts w:ascii="Consolas" w:hAnsi="Consolas" w:cstheme="minorHAnsi"/>
+          <w:b/>
+          <w:bCs/>
+        </w:rPr>
+        <w:t>Rectangle r = new(1,1);</w:t>
+      </w:r>
+    </w:p>
+    <w:p>
+      <w:pPr>
+        <w:rPr>
+          <w:rFonts w:ascii="Consolas" w:hAnsi="Consolas" w:cstheme="minorHAnsi"/>
+          <w:b/>
+          <w:bCs/>
+        </w:rPr>
+      </w:pPr>
+      <w:r>
+        <w:rPr>
+          <w:rFonts w:ascii="Consolas" w:hAnsi="Consolas" w:cstheme="minorHAnsi"/>
+          <w:b/>
+          <w:bCs/>
+        </w:rPr>
+        <w:tab/>
+        <w:t>Assert.PropertyChanged(</w:t>
+      </w:r>
+      <w:r>
+        <w:rPr>
+          <w:rFonts w:ascii="Consolas" w:hAnsi="Consolas" w:cstheme="minorHAnsi"/>
+          <w:b/>
+          <w:bCs/>
+        </w:rPr>
+        <w:t>r, propertyName, () =&gt; {</w:t>
+      </w:r>
+    </w:p>
+    <w:p>
+      <w:pPr>
+        <w:rPr>
+          <w:rFonts w:ascii="Consolas" w:hAnsi="Consolas" w:cstheme="minorHAnsi"/>
+          <w:b/>
+          <w:bCs/>
+        </w:rPr>
+      </w:pPr>
+      <w:r>
+        <w:rPr>
+          <w:rFonts w:ascii="Consolas" w:hAnsi="Consolas" w:cstheme="minorHAnsi"/>
+          <w:b/>
+          <w:bCs/>
+        </w:rPr>
+        <w:tab/>
+      </w:r>
+      <w:r>
+        <w:rPr>
+          <w:rFonts w:ascii="Consolas" w:hAnsi="Consolas" w:cstheme="minorHAnsi"/>
+          <w:b/>
+          <w:bCs/>
+        </w:rPr>
+        <w:tab/>
+        <w:t>r.Width = width;</w:t>
+      </w:r>
+    </w:p>
+    <w:p>
+      <w:pPr>
+        <w:rPr>
+          <w:rFonts w:ascii="Consolas" w:hAnsi="Consolas" w:cstheme="minorHAnsi"/>
+          <w:b/>
+          <w:bCs/>
+        </w:rPr>
+      </w:pPr>
+      <w:r>
+        <w:rPr>
+          <w:rFonts w:ascii="Consolas" w:hAnsi="Consolas" w:cstheme="minorHAnsi"/>
+          <w:b/>
+          <w:bCs/>
+        </w:rPr>
+        <w:tab/>
+        <w:t>});</w:t>
+      </w:r>
     </w:p>
     <w:p>
       <w:pPr>
@@ -4140,100 +5789,100 @@
           <w:b/>
           <w:bCs/>
         </w:rPr>
+        <w:t xml:space="preserve">HANDOUT - </w:t>
+      </w:r>
+      <w:r>
+        <w:rPr>
+          <w:rFonts w:cstheme="minorHAnsi"/>
+          <w:b/>
+          <w:bCs/>
+        </w:rPr>
+        <w:t>Feel free to remove this portion to make it easier to work.</w:t>
+      </w:r>
+    </w:p>
+    <w:p>
+      <w:pPr>
+        <w:spacing w:after="0"/>
+        <w:rPr>
+          <w:rFonts w:ascii="Consolas" w:hAnsi="Consolas" w:cstheme="minorHAnsi"/>
+          <w:b/>
+          <w:bCs/>
+          <w:color w:val="0070C0"/>
+        </w:rPr>
+      </w:pPr>
+      <w:r>
+        <w:rPr>
+          <w:rFonts w:ascii="Consolas" w:hAnsi="Consolas" w:cstheme="minorHAnsi"/>
+          <w:b/>
+          <w:bCs/>
+          <w:color w:val="0070C0"/>
+        </w:rPr>
+        <w:t>//This page is needed for the multiple choice problems</w:t>
+      </w:r>
+    </w:p>
+    <w:p>
+      <w:pPr>
+        <w:spacing w:after="0"/>
+        <w:rPr>
+          <w:rFonts w:ascii="Consolas" w:hAnsi="Consolas" w:cstheme="minorHAnsi"/>
+          <w:b/>
+          <w:bCs/>
+          <w:color w:val="0070C0"/>
+        </w:rPr>
+      </w:pPr>
+    </w:p>
+    <w:p>
+      <w:pPr>
+        <w:spacing w:after="0"/>
+        <w:rPr>
+          <w:rFonts w:ascii="Consolas" w:hAnsi="Consolas" w:cstheme="minorHAnsi"/>
+        </w:rPr>
+      </w:pPr>
+      <w:r>
+        <w:rPr>
+          <w:rFonts w:ascii="Consolas" w:hAnsi="Consolas" w:cstheme="minorHAnsi"/>
+        </w:rPr>
+        <w:t xml:space="preserve">public </w:t>
+      </w:r>
+      <w:r>
+        <w:rPr>
+          <w:rFonts w:ascii="Consolas" w:hAnsi="Consolas" w:cstheme="minorHAnsi"/>
+        </w:rPr>
+        <w:t>class ButtonNameEventArgs</w:t>
+      </w:r>
+      <w:r>
+        <w:rPr>
+          <w:rFonts w:ascii="Consolas" w:hAnsi="Consolas" w:cstheme="minorHAnsi"/>
+        </w:rPr>
+        <w:t xml:space="preserve"> : RoutedEventArgs</w:t>
+      </w:r>
+    </w:p>
+    <w:p>
+      <w:pPr>
+        <w:spacing w:after="0"/>
+        <w:rPr>
+          <w:rFonts w:ascii="Consolas" w:hAnsi="Consolas" w:cstheme="minorHAnsi"/>
+        </w:rPr>
+      </w:pPr>
+      <w:r>
+        <w:rPr>
+          <w:rFonts w:ascii="Consolas" w:hAnsi="Consolas" w:cstheme="minorHAnsi"/>
+        </w:rPr>
+        <w:t>{</w:t>
+      </w:r>
+    </w:p>
+    <w:p>
+      <w:pPr>
+        <w:spacing w:after="0"/>
+        <w:rPr>
+          <w:rFonts w:ascii="Consolas" w:hAnsi="Consolas" w:cstheme="minorHAnsi"/>
+        </w:rPr>
+      </w:pPr>
+      <w:r>
+        <w:rPr>
+          <w:rFonts w:ascii="Consolas" w:hAnsi="Consolas" w:cstheme="minorHAnsi"/>
+        </w:rPr>
         <w:lastRenderedPageBreak/>
-        <w:t xml:space="preserve">HANDOUT - </w:t>
-      </w:r>
-      <w:r>
-        <w:rPr>
-          <w:rFonts w:cstheme="minorHAnsi"/>
-          <w:b/>
-          <w:bCs/>
-        </w:rPr>
-        <w:t>Feel free to remove this portion to make it easier to work.</w:t>
-      </w:r>
-    </w:p>
-    <w:p>
-      <w:pPr>
-        <w:spacing w:after="0"/>
-        <w:rPr>
-          <w:rFonts w:ascii="Consolas" w:hAnsi="Consolas" w:cstheme="minorHAnsi"/>
-          <w:b/>
-          <w:bCs/>
-          <w:color w:val="0070C0"/>
-        </w:rPr>
-      </w:pPr>
-      <w:r>
-        <w:rPr>
-          <w:rFonts w:ascii="Consolas" w:hAnsi="Consolas" w:cstheme="minorHAnsi"/>
-          <w:b/>
-          <w:bCs/>
-          <w:color w:val="0070C0"/>
-        </w:rPr>
-        <w:t>//This page is needed for the multiple choice problems</w:t>
-      </w:r>
-    </w:p>
-    <w:p>
-      <w:pPr>
-        <w:spacing w:after="0"/>
-        <w:rPr>
-          <w:rFonts w:ascii="Consolas" w:hAnsi="Consolas" w:cstheme="minorHAnsi"/>
-          <w:b/>
-          <w:bCs/>
-          <w:color w:val="0070C0"/>
-        </w:rPr>
-      </w:pPr>
-    </w:p>
-    <w:p>
-      <w:pPr>
-        <w:spacing w:after="0"/>
-        <w:rPr>
-          <w:rFonts w:ascii="Consolas" w:hAnsi="Consolas" w:cstheme="minorHAnsi"/>
-        </w:rPr>
-      </w:pPr>
-      <w:r>
-        <w:rPr>
-          <w:rFonts w:ascii="Consolas" w:hAnsi="Consolas" w:cstheme="minorHAnsi"/>
-        </w:rPr>
-        <w:t xml:space="preserve">public </w:t>
-      </w:r>
-      <w:r>
-        <w:rPr>
-          <w:rFonts w:ascii="Consolas" w:hAnsi="Consolas" w:cstheme="minorHAnsi"/>
-        </w:rPr>
-        <w:t>class ButtonNameEventArgs</w:t>
-      </w:r>
-      <w:r>
-        <w:rPr>
-          <w:rFonts w:ascii="Consolas" w:hAnsi="Consolas" w:cstheme="minorHAnsi"/>
-        </w:rPr>
-        <w:t xml:space="preserve"> : RoutedEventArgs</w:t>
-      </w:r>
-    </w:p>
-    <w:p>
-      <w:pPr>
-        <w:spacing w:after="0"/>
-        <w:rPr>
-          <w:rFonts w:ascii="Consolas" w:hAnsi="Consolas" w:cstheme="minorHAnsi"/>
-        </w:rPr>
-      </w:pPr>
-      <w:r>
-        <w:rPr>
-          <w:rFonts w:ascii="Consolas" w:hAnsi="Consolas" w:cstheme="minorHAnsi"/>
-        </w:rPr>
-        <w:t>{</w:t>
-      </w:r>
-    </w:p>
-    <w:p>
-      <w:pPr>
-        <w:spacing w:after="0"/>
-        <w:rPr>
-          <w:rFonts w:ascii="Consolas" w:hAnsi="Consolas" w:cstheme="minorHAnsi"/>
-        </w:rPr>
-      </w:pPr>
-      <w:r>
-        <w:rPr>
-          <w:rFonts w:ascii="Consolas" w:hAnsi="Consolas" w:cstheme="minorHAnsi"/>
-        </w:rPr>
         <w:tab/>
         <w:t>public string ButtonName { get; init; }</w:t>
       </w:r>
@@ -4637,143 +6286,143 @@
           <w:bCs/>
           <w:color w:val="0070C0"/>
         </w:rPr>
+        <w:t>//This page is needed for #</w:t>
+      </w:r>
+      <w:r>
+        <w:rPr>
+          <w:rFonts w:ascii="Consolas" w:hAnsi="Consolas" w:cstheme="minorHAnsi"/>
+          <w:b/>
+          <w:bCs/>
+          <w:color w:val="0070C0"/>
+        </w:rPr>
+        <w:t>7</w:t>
+      </w:r>
+    </w:p>
+    <w:p>
+      <w:pPr>
+        <w:spacing w:after="0"/>
+        <w:rPr>
+          <w:rFonts w:ascii="Consolas" w:hAnsi="Consolas" w:cstheme="minorHAnsi"/>
+        </w:rPr>
+      </w:pPr>
+    </w:p>
+    <w:p>
+      <w:pPr>
+        <w:spacing w:after="0"/>
+        <w:rPr>
+          <w:rFonts w:ascii="Consolas" w:hAnsi="Consolas" w:cstheme="minorHAnsi"/>
+        </w:rPr>
+      </w:pPr>
+      <w:r>
+        <w:rPr>
+          <w:rFonts w:ascii="Consolas" w:hAnsi="Consolas" w:cstheme="minorHAnsi"/>
+        </w:rPr>
+        <w:t>﻿&lt;UserControl</w:t>
+      </w:r>
+      <w:r>
+        <w:rPr>
+          <w:rFonts w:ascii="Consolas" w:hAnsi="Consolas" w:cstheme="minorHAnsi"/>
+        </w:rPr>
+        <w:t xml:space="preserve"> x:Class=</w:t>
+      </w:r>
+      <w:r>
+        <w:t>"</w:t>
+      </w:r>
+      <w:r>
+        <w:rPr>
+          <w:rFonts w:ascii="Consolas" w:hAnsi="Consolas" w:cstheme="minorHAnsi"/>
+        </w:rPr>
+        <w:t>Exam2.DrawXAML</w:t>
+      </w:r>
+      <w:r>
+        <w:t>"</w:t>
+      </w:r>
+      <w:r>
+        <w:rPr>
+          <w:rFonts w:ascii="Consolas" w:hAnsi="Consolas" w:cstheme="minorHAnsi"/>
+        </w:rPr>
+        <w:t xml:space="preserve"> </w:t>
+      </w:r>
+      <w:r>
+        <w:rPr>
+          <w:rFonts w:ascii="Consolas" w:hAnsi="Consolas" w:cstheme="minorHAnsi"/>
+        </w:rPr>
+        <w:t>...</w:t>
+      </w:r>
+    </w:p>
+    <w:p>
+      <w:pPr>
+        <w:spacing w:after="0"/>
+        <w:ind w:firstLine="720"/>
+        <w:rPr>
+          <w:rFonts w:ascii="Consolas" w:hAnsi="Consolas" w:cstheme="minorHAnsi"/>
+        </w:rPr>
+      </w:pPr>
+      <w:r>
+        <w:rPr>
+          <w:rFonts w:ascii="Consolas" w:hAnsi="Consolas" w:cstheme="minorHAnsi"/>
+        </w:rPr>
+        <w:t>d:DesignHeight=</w:t>
+      </w:r>
+      <w:r>
+        <w:t>"</w:t>
+      </w:r>
+      <w:r>
+        <w:rPr>
+          <w:rFonts w:ascii="Consolas" w:hAnsi="Consolas" w:cstheme="minorHAnsi"/>
+        </w:rPr>
+        <w:t>450</w:t>
+      </w:r>
+      <w:r>
+        <w:t>"</w:t>
+      </w:r>
+      <w:r>
+        <w:rPr>
+          <w:rFonts w:ascii="Consolas" w:hAnsi="Consolas" w:cstheme="minorHAnsi"/>
+        </w:rPr>
+        <w:t xml:space="preserve"> d:DesignWidth=</w:t>
+      </w:r>
+      <w:r>
+        <w:t>"</w:t>
+      </w:r>
+      <w:r>
+        <w:rPr>
+          <w:rFonts w:ascii="Consolas" w:hAnsi="Consolas" w:cstheme="minorHAnsi"/>
+        </w:rPr>
+        <w:t>800</w:t>
+      </w:r>
+      <w:r>
+        <w:t>"</w:t>
+      </w:r>
+      <w:r>
+        <w:rPr>
+          <w:rFonts w:ascii="Consolas" w:hAnsi="Consolas" w:cstheme="minorHAnsi"/>
+        </w:rPr>
+        <w:t>&gt;</w:t>
+      </w:r>
+    </w:p>
+    <w:p>
+      <w:pPr>
+        <w:spacing w:after="0"/>
+        <w:ind w:firstLine="720"/>
+        <w:rPr>
+          <w:rFonts w:ascii="Consolas" w:hAnsi="Consolas" w:cstheme="minorHAnsi"/>
+        </w:rPr>
+      </w:pPr>
+    </w:p>
+    <w:p>
+      <w:pPr>
+        <w:spacing w:after="0"/>
+        <w:ind w:firstLine="720"/>
+        <w:rPr>
+          <w:rFonts w:ascii="Consolas" w:hAnsi="Consolas" w:cstheme="minorHAnsi"/>
+        </w:rPr>
+      </w:pPr>
+      <w:r>
+        <w:rPr>
+          <w:rFonts w:ascii="Consolas" w:hAnsi="Consolas" w:cstheme="minorHAnsi"/>
+        </w:rPr>
         <w:lastRenderedPageBreak/>
-        <w:t>//This page is needed for #</w:t>
-      </w:r>
-      <w:r>
-        <w:rPr>
-          <w:rFonts w:ascii="Consolas" w:hAnsi="Consolas" w:cstheme="minorHAnsi"/>
-          <w:b/>
-          <w:bCs/>
-          <w:color w:val="0070C0"/>
-        </w:rPr>
-        <w:t>7</w:t>
-      </w:r>
-    </w:p>
-    <w:p>
-      <w:pPr>
-        <w:spacing w:after="0"/>
-        <w:rPr>
-          <w:rFonts w:ascii="Consolas" w:hAnsi="Consolas" w:cstheme="minorHAnsi"/>
-        </w:rPr>
-      </w:pPr>
-    </w:p>
-    <w:p>
-      <w:pPr>
-        <w:spacing w:after="0"/>
-        <w:rPr>
-          <w:rFonts w:ascii="Consolas" w:hAnsi="Consolas" w:cstheme="minorHAnsi"/>
-        </w:rPr>
-      </w:pPr>
-      <w:r>
-        <w:rPr>
-          <w:rFonts w:ascii="Consolas" w:hAnsi="Consolas" w:cstheme="minorHAnsi"/>
-        </w:rPr>
-        <w:t>﻿&lt;UserControl</w:t>
-      </w:r>
-      <w:r>
-        <w:rPr>
-          <w:rFonts w:ascii="Consolas" w:hAnsi="Consolas" w:cstheme="minorHAnsi"/>
-        </w:rPr>
-        <w:t xml:space="preserve"> x:Class=</w:t>
-      </w:r>
-      <w:r>
-        <w:t>"</w:t>
-      </w:r>
-      <w:r>
-        <w:rPr>
-          <w:rFonts w:ascii="Consolas" w:hAnsi="Consolas" w:cstheme="minorHAnsi"/>
-        </w:rPr>
-        <w:t>Exam2.DrawXAML</w:t>
-      </w:r>
-      <w:r>
-        <w:t>"</w:t>
-      </w:r>
-      <w:r>
-        <w:rPr>
-          <w:rFonts w:ascii="Consolas" w:hAnsi="Consolas" w:cstheme="minorHAnsi"/>
-        </w:rPr>
-        <w:t xml:space="preserve"> </w:t>
-      </w:r>
-      <w:r>
-        <w:rPr>
-          <w:rFonts w:ascii="Consolas" w:hAnsi="Consolas" w:cstheme="minorHAnsi"/>
-        </w:rPr>
-        <w:t>...</w:t>
-      </w:r>
-    </w:p>
-    <w:p>
-      <w:pPr>
-        <w:spacing w:after="0"/>
-        <w:ind w:firstLine="720"/>
-        <w:rPr>
-          <w:rFonts w:ascii="Consolas" w:hAnsi="Consolas" w:cstheme="minorHAnsi"/>
-        </w:rPr>
-      </w:pPr>
-      <w:r>
-        <w:rPr>
-          <w:rFonts w:ascii="Consolas" w:hAnsi="Consolas" w:cstheme="minorHAnsi"/>
-        </w:rPr>
-        <w:t>d:DesignHeight=</w:t>
-      </w:r>
-      <w:r>
-        <w:t>"</w:t>
-      </w:r>
-      <w:r>
-        <w:rPr>
-          <w:rFonts w:ascii="Consolas" w:hAnsi="Consolas" w:cstheme="minorHAnsi"/>
-        </w:rPr>
-        <w:t>450</w:t>
-      </w:r>
-      <w:r>
-        <w:t>"</w:t>
-      </w:r>
-      <w:r>
-        <w:rPr>
-          <w:rFonts w:ascii="Consolas" w:hAnsi="Consolas" w:cstheme="minorHAnsi"/>
-        </w:rPr>
-        <w:t xml:space="preserve"> d:DesignWidth=</w:t>
-      </w:r>
-      <w:r>
-        <w:t>"</w:t>
-      </w:r>
-      <w:r>
-        <w:rPr>
-          <w:rFonts w:ascii="Consolas" w:hAnsi="Consolas" w:cstheme="minorHAnsi"/>
-        </w:rPr>
-        <w:t>800</w:t>
-      </w:r>
-      <w:r>
-        <w:t>"</w:t>
-      </w:r>
-      <w:r>
-        <w:rPr>
-          <w:rFonts w:ascii="Consolas" w:hAnsi="Consolas" w:cstheme="minorHAnsi"/>
-        </w:rPr>
-        <w:t>&gt;</w:t>
-      </w:r>
-    </w:p>
-    <w:p>
-      <w:pPr>
-        <w:spacing w:after="0"/>
-        <w:ind w:firstLine="720"/>
-        <w:rPr>
-          <w:rFonts w:ascii="Consolas" w:hAnsi="Consolas" w:cstheme="minorHAnsi"/>
-        </w:rPr>
-      </w:pPr>
-    </w:p>
-    <w:p>
-      <w:pPr>
-        <w:spacing w:after="0"/>
-        <w:ind w:firstLine="720"/>
-        <w:rPr>
-          <w:rFonts w:ascii="Consolas" w:hAnsi="Consolas" w:cstheme="minorHAnsi"/>
-        </w:rPr>
-      </w:pPr>
-      <w:r>
-        <w:rPr>
-          <w:rFonts w:ascii="Consolas" w:hAnsi="Consolas" w:cstheme="minorHAnsi"/>
-        </w:rPr>
         <w:t>&lt;Grid&gt;</w:t>
       </w:r>
     </w:p>
@@ -5792,29 +7441,10 @@
       </w:pPr>
       <w:r>
         <w:object w:dxaOrig="6000" w:dyaOrig="6600" w14:anchorId="5AABCFFE">
-          <v:shapetype id="_x0000_t75" coordsize="21600,21600" o:spt="75" o:preferrelative="t" path="m@4@5l@4@11@9@11@9@5xe" filled="f" stroked="f">
-            <v:stroke joinstyle="miter"/>
-            <v:formulas>
-              <v:f eqn="if lineDrawn pixelLineWidth 0"/>
-              <v:f eqn="sum @0 1 0"/>
-              <v:f eqn="sum 0 0 @1"/>
-              <v:f eqn="prod @2 1 2"/>
-              <v:f eqn="prod @3 21600 pixelWidth"/>
-              <v:f eqn="prod @3 21600 pixelHeight"/>
-              <v:f eqn="sum @0 0 1"/>
-              <v:f eqn="prod @6 1 2"/>
-              <v:f eqn="prod @7 21600 pixelWidth"/>
-              <v:f eqn="sum @8 21600 0"/>
-              <v:f eqn="prod @7 21600 pixelHeight"/>
-              <v:f eqn="sum @10 21600 0"/>
-            </v:formulas>
-            <v:path o:extrusionok="f" gradientshapeok="t" o:connecttype="rect"/>
-            <o:lock v:ext="edit" aspectratio="t"/>
-          </v:shapetype>
-          <v:shape id="_x0000_i1032" type="#_x0000_t75" style="width:302pt;height:330.5pt" o:ole="">
-            <v:imagedata r:id="rId7" o:title=""/>
+          <v:shape id="_x0000_i1025" type="#_x0000_t75" style="width:302.1pt;height:330.55pt" o:ole="">
+            <v:imagedata r:id="rId19" o:title=""/>
           </v:shape>
-          <o:OLEObject Type="Embed" ProgID="Visio.Drawing.15" ShapeID="_x0000_i1032" DrawAspect="Content" ObjectID="_1792231271" r:id="rId8"/>
+          <o:OLEObject Type="Embed" ProgID="Visio.Drawing.15" ShapeID="_x0000_i1025" DrawAspect="Content" ObjectID="_1792238372" r:id="rId20"/>
         </w:object>
       </w:r>
     </w:p>
@@ -9309,6 +10939,235 @@
 </w:styles>
 </file>
 
+<file path=word/ink/ink1.xml><?xml version="1.0" encoding="utf-8"?>
+<inkml:ink xmlns:inkml="http://www.w3.org/2003/InkML">
+  <inkml:definitions>
+    <inkml:context xml:id="ctx0">
+      <inkml:inkSource xml:id="inkSrc0">
+        <inkml:traceFormat>
+          <inkml:channel name="X" type="integer" min="-2.14748E9" max="2.14748E9" units="cm"/>
+          <inkml:channel name="Y" type="integer" min="-2.14748E9" max="2.14748E9" units="cm"/>
+        </inkml:traceFormat>
+        <inkml:channelProperties>
+          <inkml:channelProperty channel="X" name="resolution" value="1000" units="1/cm"/>
+          <inkml:channelProperty channel="Y" name="resolution" value="1000" units="1/cm"/>
+        </inkml:channelProperties>
+      </inkml:inkSource>
+      <inkml:timestamp xml:id="ts0" timeString="2024-11-04T20:58:18.341"/>
+    </inkml:context>
+    <inkml:brush xml:id="br0">
+      <inkml:brushProperty name="width" value="0.05" units="cm"/>
+      <inkml:brushProperty name="height" value="0.05" units="cm"/>
+      <inkml:brushProperty name="ignorePressure" value="1"/>
+    </inkml:brush>
+  </inkml:definitions>
+  <inkml:trace contextRef="#ctx0" brushRef="#br0">16 498,'222'17,"-22"0,154-17,26 0,-206 17,-110-9,72 1,21-11,179 3,-203 8,-30-1,132-7,-214-3,40-11,-45 9,1 0,0 1,30-1,1 2,-44 2,-1 0,1-1,-1 1,1-1,-1 0,1 0,-1-1,0 1,1-1,-1 1,4-4,-6 4,0-1,0 0,0 1,0-1,0 0,0 0,0 1,-1-1,1 0,-1 0,1 0,-1 0,0 0,0-3,-1-33,0 22,-1-45,2 6,-15-101,12 113,3 34,-1-1,0 1,0 0,-3-13,3 21,0-1,0 1,0-1,0 1,0-1,-1 1,1 0,0-1,0 1,-1 0,1 0,-1 0,1 0,-1 0,0 0,1 0,-1 1,-3-2,-37-7,30 8,-44-7,0 4,-92 3,7 1,-697-8,656 19,-57 0,-40-27,185 7,-11 2,1 4,-1 5,-187 27,289-29,1 1,-1-1,0 1,0-1,0 1,1 0,-1 0,0 0,1 1,-4 1,5-2,0 1,1-1,-1 1,0-1,0 1,1 0,-1-1,1 1,0 0,-1 0,1 0,0-1,0 1,0 0,0 0,0-1,1 3,2 191,3-174,-1-15</inkml:trace>
+  <inkml:trace contextRef="#ctx0" brushRef="#br0" timeOffset="1300.42">458 123,'0'28,"1"7,-2 1,-1-1,-1 1,-12 46,14-124,11-155,-10 191,1 0,0 1,0-1,0 0,1 0,0 1,0-1,0 1,1 0,-1-1,1 1,0 0,1 1,0-1,6-7,-9 12,0-1,0 1,0 0,0 0,-1 0,1-1,0 1,0 0,0 0,0 0,0 0,0 0,0 1,-1-1,1 0,0 0,0 1,0-1,0 0,-1 1,1-1,0 1,0-1,-1 1,1-1,0 1,-1-1,1 1,0 0,-1-1,1 1,0 1,20 29,-18-26,4 10,0 1,-1-1,-1 1,-1 0,0 1,3 31,0-1,3 6,-8-47</inkml:trace>
+  <inkml:trace contextRef="#ctx0" brushRef="#br0" timeOffset="1982.74">534 288,'-2'0,"-2"0,-1-2,2-1,4 1,2-2,2 0,2 1,2-1,1 0,1 1,0 0,-1 2</inkml:trace>
+  <inkml:trace contextRef="#ctx0" brushRef="#br0" timeOffset="2490.55">712 254,'2'0,"2"4,1 5,-1 3,-1 1,0 2,-2 4,0 1,-1 3,0 3,-1 0,1 0,0 0,-2-6,-1-3,1-5</inkml:trace>
+  <inkml:trace contextRef="#ctx0" brushRef="#br0" timeOffset="3759.78">721 333,'0'-8,"0"1,1-1,-1 0,2 0,3-14,-5 21,1-1,0 1,-1-1,1 0,0 1,0-1,0 1,0 0,0-1,1 1,-1 0,0 0,1 0,-1 0,0 0,1 0,-1 0,1 0,0 0,-1 1,1-1,0 1,-1-1,1 1,0 0,-1 0,1 0,0-1,0 2,-1-1,1 0,3 1,-2-1,0 1,0 0,-1 0,1 0,0 0,-1 0,1 1,-1-1,1 1,-1-1,1 1,-1 0,0 0,0 0,0 0,0 1,-1-1,1 0,0 1,-1-1,0 1,0 0,1-1,0 6,-2-7,0 1,1 0,-1-1,0 1,0 0,0-1,0 1,0 0,-1-1,1 1,0 0,-1-1,1 1,-1 0,0-1,1 1,-1-1,0 1,0-1,0 1,0-1,0 0,-1 0,1 1,0-1,0 0,-1 0,1 0,-1 0,1-1,-1 1,1 0,-1 0,0-1,1 1,-1-1,0 0,1 1,-1-1,0 0,-3 0,-40 0,35-1</inkml:trace>
+  <inkml:trace contextRef="#ctx0" brushRef="#br0" timeOffset="4586.1">877 244,'0'2,"0"3,2 0,1 3,1 4,2 7,0 5,1 3,0 3,-2-1,0-3,-1-3,-1-4,-1-3,0-9,-2-6,0-6,0-2</inkml:trace>
+  <inkml:trace contextRef="#ctx0" brushRef="#br0" timeOffset="5549.67">955 310,'0'-4,"0"1,1-1,0 1,0-1,0 1,0-1,0 1,0 0,1 0,0-1,3-3,-5 6,1-1,0 1,0 0,0 0,1-1,-1 1,0 0,0 0,1 0,-1 0,0 0,1 0,-1 1,1-1,-1 0,1 1,-1-1,1 1,0 0,-1-1,1 1,0 0,-1 0,1 0,2 1,0 0,-1 0,1 0,-1 1,0 0,1 0,-1-1,0 2,0-1,-1 0,1 1,0-1,3 5,-5-6,-1 0,1 0,0 0,0 0,-1 0,1 0,-1 1,1-1,-1 0,1 0,-1 0,0 0,0 1,1-1,-1 0,0 0,0 1,0-1,0 0,0 0,-1 0,1 1,0-1,-1 0,1 0,0 0,-1 1,0-1,1 0,-1 0,1 0,-1 0,0 0,0 0,0 0,0-1,0 1,-1 1,-4 2,0-1,0 0,-1 0,1-1,-1 0,1 0,-1 0,0-1,0 0,1 0,-1 0,0-1,-13-1,11 0</inkml:trace>
+  <inkml:trace contextRef="#ctx0" brushRef="#br0" timeOffset="6182.65">1153 0,'-1'87,"3"93,-3-175,1 0,1 0,-1 0,1 0,0-1,0 1,0 0,1 0,-1-1,1 1,0-1,6 9,-3-9</inkml:trace>
+  <inkml:trace contextRef="#ctx0" brushRef="#br0" timeOffset="7863.34">1263 265,'0'-1,"1"1,-1-1,0 0,1 1,-1-1,0 1,1-1,-1 1,1-1,-1 1,1-1,-1 1,1 0,-1-1,1 1,-1 0,1-1,0 1,-1 0,1 0,0-1,-1 1,1 0,0 0,-1 0,1 0,1 0,22-2,-22 2,5 0,-1 0,1 0,-1-1,0 0,12-4,-16 4,0 0,1 0,-1 0,0-1,0 1,0-1,0 1,0-1,-1 0,1 0,-1 0,1 0,-1 0,1 0,-1 0,0 0,2-5,8-15,-7 14,0 0,0 0,3-11,-6 18,-1-1,1 0,-1 0,0 1,0-1,0 0,1 0,-2 0,1 1,0-1,0 0,0 0,-1 1,1-1,-1 0,0 0,1 1,-1-1,0 1,0-1,-1-1,0 1,1 1,-1 0,1 0,-1 0,1 0,-1 0,0 0,0 0,1 1,-1-1,0 0,0 1,0 0,0-1,0 1,1 0,-1 0,0 0,0 0,0 0,0 1,0-1,0 0,0 1,1 0,-1-1,0 1,-2 1,1 0,0-1,1 0,-1 1,1 0,-1-1,1 1,0 0,0 0,0 0,0 1,0-1,0 0,0 1,1-1,-1 1,1-1,-2 6,1 10,0-1,2 0,2 28,-1-2,-1-39,0-1,0 0,0 1,1-1,-1 1,1-1,0 0,0 0,0 1,0-1,1 0,1 3,-2-4,1-1,-1 1,1-1,0 1,-1-1,1 0,0 0,0 0,0 0,-1 0,1-1,0 1,0 0,0-1,1 1,-1-1,0 0,0 0,0 0,4 0,9 0,-3 0,0-1,0 1,22-6,-30 5,0 0,0-1,0 1,-1-1,1 0,-1 0,1 0,-1-1,0 1,0-1,0 0,0 1,0-1,-1-1,4-4,17-30,-17 29</inkml:trace>
+  <inkml:trace contextRef="#ctx0" brushRef="#br0" timeOffset="9051.83">71 739,'6'197,"-2"-164,1-1,1 1,20 61,-21-78,-2-5,-2-8,-1-5,0-5</inkml:trace>
+  <inkml:trace contextRef="#ctx0" brushRef="#br0" timeOffset="11965.94">93 709,'35'-8,"58"5,0 4,123 16,-100-6,705 28,-383-9,-179-9,-205-19,0-4,97-13,-113 10,1 3,66 3,-32 0,-60-1,0-2,0 0,19-5,-19 4,0 0,0 1,21-1,-30 3,1-1,0 2,-1-1,1 1,0-1,-1 1,9 3,-12-3,1 0,-1 0,1 0,-1 0,0 0,1 0,-1 1,0-1,0 1,0-1,0 0,0 1,0 0,-1-1,1 1,0 0,-1-1,1 1,-1 0,1-1,-1 1,0 0,0 3,1 29,-2 1,-4 37,-2 34,13-20,-2-53,-2-5,-3 53,0-79,1 0,-1 0,1 0,-1 0,0 0,1-1,-1 1,0 0,0 0,0-1,-1 1,1-1,0 1,-1-1,1 0,-1 1,1-1,-1 0,1 0,-1 0,0 0,0 0,1-1,-4 2,-6 2,0-1,0-1,-13 2,13-2,-392 37,289-32,-405 20,180-11,53-13,219-3,16-3,-59-10,5 1,39 7,-111-11,159 12,-1 0,1-1,1-1,-1-1,1-1,-21-12,20 10,0 1,-1 1,1 0,-1 2,-24-6,33 11,0 0,0-1,1 0,-1-1,1 0,0 0,0-1,0 0,-16-11,16 6</inkml:trace>
+  <inkml:trace contextRef="#ctx0" brushRef="#br0" timeOffset="14426.25">789 939,'-2'0,"0"0,0 0,0-1,0 1,0-1,0 0,0 1,1-1,-3-1,3 1,0 0,1 1,-1-1,0 1,0-1,0 1,0-1,0 1,0 0,0-1,0 1,0 0,0 0,0 0,0 0,0 0,0 0,0 0,0 0,1 0,-1 0,0 1,0-1,0 0,0 1,0-1,0 0,0 1,0-1,0 1,1 0,-1-1,0 1,0-1,1 1,-1 0,0 0,1 0,-2 1,0 2,0-1,1 1,-1 0,1-1,-1 1,1 0,0 0,1 0,-1 0,1 0,0 6,2 49,0-46,0 1,0 0,2-1,0 0,0 0,1 0,12 22,-17-34,0-1,1 1,-1 0,0-1,0 1,1 0,-1-1,0 1,1-1,-1 1,1-1,-1 1,1 0,-1-1,1 0,-1 1,1-1,0 1,-1-1,1 0,-1 1,1-1,0 0,-1 0,1 1,0-1,0 0,-1 0,1 0,0 0,-1 0,1 0,0 0,-1 0,1 0,0 0,0-1,-1 1,1 0,0 0,-1-1,1 1,-1 0,1-1,0 1,-1-1,1 1,-1-1,1 1,-1-1,1 1,-1-1,1 1,0-2,1-2,1 1,-1-1,0 0,0 0,0 0,0-1,1-5,2-15,1-49,-4 42,9-64,-11 86</inkml:trace>
+  <inkml:trace contextRef="#ctx0" brushRef="#br0" timeOffset="15295.14">921 1038,'0'138,"-1"-162,1 10,0 0,4-27,-4 36,2 0,-1 1,1-1,-1 1,1-1,0 1,1-1,-1 1,1 0,0 0,0 1,5-7,11-5,1 1,0 1,1 0,1 1,40-15,-57 25,0 0,0 0,0 0,1 1,-1 0,1 0,-1 1,1-1,10 1,-12 1,0 0,0 0,0 0,0 1,0-1,0 1,-1 0,1 0,-1 0,1 1,-1-1,0 1,5 4,18 19,-24-25,-1-2</inkml:trace>
+  <inkml:trace contextRef="#ctx0" brushRef="#br0" timeOffset="17167.24">1253 1095,'-1'-3,"1"1,-1-1,1 0,-1 1,0-1,0 1,-1-1,1 1,0-1,-1 1,1 0,-1 0,0 0,0 0,0 0,0 0,0 0,0 0,0 1,-1-1,1 1,0 0,-1 0,-3-2,4 2,0 1,1-1,-1 0,0 1,0-1,0 1,0 0,0-1,0 1,0 0,1 0,-1 0,0 1,0-1,0 0,0 1,0-1,0 1,1 0,-1-1,0 1,0 0,1 0,-1 0,0 0,1 0,0 1,-1-1,1 0,0 1,-1-1,1 1,0 0,0-1,-1 3,-1 4,-1 1,1-1,1 1,0 0,-2 13,4-21,0 1,0 0,-1-1,1 1,0-1,0 1,1 0,-1-1,0 1,0-1,1 1,-1-1,1 1,-1-1,1 1,0-1,0 1,0-1,-1 0,1 1,0-1,1 0,-1 0,0 0,0 0,0 0,1 0,-1 0,0 0,1 0,-1-1,1 1,-1-1,1 1,-1-1,1 1,0-1,1 0,0 1,1-1,0 0,0 1,-1-2,1 1,0 0,-1-1,1 0,-1 0,1 0,-1 0,1 0,-1-1,5-2,-6 2,0 1,0-1,0 0,-1 0,1 0,-1-1,1 1,-1 0,0-1,0 1,0-1,0 1,0-1,0 1,-1-1,1 1,-1-1,0 0,0 1,0-5,-1-9,0 4,1 12,0 0,0 0,0 0,0 0,0 0,0 0,0 0,1 0,-1 0,0 0,0 0,0 0,0 0,0 0,0 0,0 0,0 0,0 0,0 0,0 0,0 0,0 0,0 0,0 0,0 0,1 0,-1 0,0 0,3 6,0 1,1 0,-1-1,2 1,-1-1,1 0,0-1,0 1,9 7,-8-8</inkml:trace>
+  <inkml:trace contextRef="#ctx0" brushRef="#br0" timeOffset="18785.06">1308 1063,'9'0,"-3"0,-1-1,1 2,0-1,-1 1,1 0,8 2,-13-2,0-1,1 1,-1 0,1 0,-1 0,0 0,0 0,1 0,-1 0,0 0,0 1,0-1,0 0,0 1,-1-1,1 0,0 1,-1-1,1 1,-1 0,1-1,-1 1,0-1,1 1,-1 0,0-1,-1 3,-2 23,-2-17,5-10,0 0,-1 0,1 0,0 1,-1-1,1 0,0 0,-1 0,1 0,0-1,0 1,-1 0,1 0,0 0,-1 0,1 0,0 0,0 0,-1 0,1-1,0 1,0 0,-1 0,1 0,0-1,0 1,-1 0,1 0,0-1,0 1,0 0,0 0,0-1,-1 1,1-1,-1-2,-1 0,1 0,-1-1,1 1,1-1,-1 1,0-1,1 1,-1-1,1-4,3-36,-3 42,0 1,0-1,0 0,1 1,-1-1,1 1,-1-1,1 1,-1 0,1-1,0 1,0-1,0 1,0 0,0 0,0 0,0-1,0 1,0 0,0 0,3-1,-2 1,0 1,0-1,1 0,-1 1,0-1,0 1,1 0,-1 0,0 0,1 0,-1 0,0 0,3 1,1 1,1 0,-1 0,0 0,0 0,-1 1,1 0,0 1,-1-1,7 7,-10-8,0 1,0-1,0 1,0 0,-1 0,0 0,1 0,-1 0,0 0,-1 0,1 0,0 0,-1 0,0 1,0-1,0 0,-1 6,1-3,0-1,1 1,-1 0,3 8,-1-7</inkml:trace>
+  <inkml:trace contextRef="#ctx0" brushRef="#br0" timeOffset="21676.74">1596 1162,'1'0,"0"-1,-1 1,1-1,-1 1,1 0,-1-1,1 1,-1-1,1 1,-1-1,1 1,-1-1,0 0,1 1,-1-1,0 1,1-1,-1 0,0 1,0-1,0 0,1 1,-1-1,0 0,0 0,0-1,1-23,-1 22,0-69,0 43,0 23,0 11,0-4,0 1,0 0,0-1,0 1,-1 0,1-1,0 1,-1-1,1 1,-1 0,0-1,1 1,-1-1,0 0,0 1,0-1,0 0,-1 2,1-3,0 1,0-1,0 1,0-1,0 0,0 0,0 1,0-1,0 0,0 0,0 0,0 0,0 0,0 0,0 0,0-1,0 1,0 0,0 0,0-1,1 1,-1-1,0 1,0-1,0 1,0-1,1 0,-1 1,0-1,0 0,0-1,-7-4,0-1,0 1,0 1,0 0,-18-8,25 13,1 0,0-1,0 1,0 0,-1 0,1 0,0 0,0 0,0 0,-1 0,1 0,0 0,0 0,0 0,-1 0,1 1,0-1,0 0,0 0,-1 0,1 0,0 0,0 0,0 0,0 1,-1-1,1 0,0 0,0 0,0 0,0 0,0 1,0-1,-1 0,1 0,0 0,0 1,0-1,0 0,0 0,-2 15,6 15,-4-28,0 0,1 10,1 0,1-1,-1 1,2 0,8 20,-11-31,-1-1,0 1,1 0,-1 0,1-1,-1 1,1 0,0-1,-1 1,1 0,0-1,-1 1,1-1,0 1,0-1,0 1,-1-1,1 0,1 1,-1-1,-1 0,1 0,-1 0,1-1,-1 1,1 0,0 0,-1 0,1-1,-1 1,0 0,1-1,-1 1,1 0,-1-1,1 1,-1-1,0 1,1 0,-1-1,0 1,1-2,0-1,1 0,-1 0,0 0,0-1,0 1,0 0,-1-1,1-4,-1-14,-1 16,1 16,1 170,-2 63,1-241,0 0,0 0,0 0,0-1,-1 1,1 0,0 0,-1 0,1-1,-1 1,1 0,-1-1,0 1,0-1,-1 3,1-4,0 0,0 0,0 1,0-1,0 0,0 0,0 0,0 0,0 0,0 0,0 0,0-1,0 1,0 0,0-1,0 1,0 0,0-1,0 1,0-1,0 0,0 1,0-1,1 0,-1 1,-1-2,-6-4,-1 0,1-1,0 0,0-1,-9-12,15 17,-1-1,1 0,0 1,0-1,0 0,1 0,-1-1,1 1,0 0,0 0,1-1,-1 1,1 0,0-1,0 1,1-5,1-7</inkml:trace>
+  <inkml:trace contextRef="#ctx0" brushRef="#br0" timeOffset="23821.02">1649 1096,'33'0,"-1"-1,39-7,-68 8,1-1,-1 1,0-1,0 0,0 0,0 0,0 0,0-1,0 1,0-1,3-3,-4 4,-1-1,0 0,1 0,-1 0,0-1,0 1,0 0,0 0,0-1,-1 1,1 0,-1-1,1 1,-1 0,0-1,0-2,0 4,0-5,0 0,0 1,0-1,0 1,-1-1,-3-10,4 15,-1 0,0 0,1-1,-1 1,0 0,0 0,0 0,0 0,0 0,0 0,-1 0,1 0,0 0,0 0,-1 1,1-1,0 1,-1-1,1 1,-1-1,1 1,-1 0,1-1,-1 1,1 0,-1 0,1 0,0 0,-1 1,-2 0,0-1,0 1,0 0,0 0,1 1,-1-1,0 1,1 0,-1-1,1 2,-1-1,1 0,0 1,0 0,0-1,0 1,0 1,1-1,0 0,-1 0,1 1,0-1,1 1,-1 0,0 0,1 0,0-1,0 1,0 0,1 0,-1 0,1 1,1 6,-1-2,-1 1,1 0,1 0,0 0,4 17,-4-23,0-1,1 1,-1-1,1 0,0 1,0-1,1 0,-1 0,0 0,1-1,0 1,0 0,0-1,0 0,0 0,4 2,1 1,1 0,1-1,-1-1,1 1,-1-1,1-1,0 0,18 1,-23-2,0-1,0 0,0-1,0 1,0-1,0 0,0 0,0 0,0-1,-1 0,1 0,-1 0,1 0,-1-1,0 0,1 0,-1 0,-1 0,6-5,8-13,-9 10,0 1,18-17,-21 23</inkml:trace>
+</inkml:ink>
+</file>
+
+<file path=word/ink/ink2.xml><?xml version="1.0" encoding="utf-8"?>
+<inkml:ink xmlns:inkml="http://www.w3.org/2003/InkML">
+  <inkml:definitions>
+    <inkml:context xml:id="ctx0">
+      <inkml:inkSource xml:id="inkSrc0">
+        <inkml:traceFormat>
+          <inkml:channel name="X" type="integer" min="-2.14748E9" max="2.14748E9" units="cm"/>
+          <inkml:channel name="Y" type="integer" min="-2.14748E9" max="2.14748E9" units="cm"/>
+        </inkml:traceFormat>
+        <inkml:channelProperties>
+          <inkml:channelProperty channel="X" name="resolution" value="1000" units="1/cm"/>
+          <inkml:channelProperty channel="Y" name="resolution" value="1000" units="1/cm"/>
+        </inkml:channelProperties>
+      </inkml:inkSource>
+      <inkml:timestamp xml:id="ts0" timeString="2024-11-04T20:57:34.847"/>
+    </inkml:context>
+    <inkml:brush xml:id="br0">
+      <inkml:brushProperty name="width" value="0.05" units="cm"/>
+      <inkml:brushProperty name="height" value="0.05" units="cm"/>
+      <inkml:brushProperty name="ignorePressure" value="1"/>
+    </inkml:brush>
+  </inkml:definitions>
+  <inkml:trace contextRef="#ctx0" brushRef="#br0">1 853,'2'0,"2"0,5 0,2 0,7 0,4 0,2 0,1 0,2 0,2-2,-1-1,-1 1,-3 0,-5 0</inkml:trace>
+  <inkml:trace contextRef="#ctx0" brushRef="#br0" timeOffset="378.57">719 886,'2'0,"2"0,3 0,1 0,2 0,1 0,3-2,1-1,4 1,1 0,1 1,-1 0,2-2,1 1,2-1,-3 1</inkml:trace>
+  <inkml:trace contextRef="#ctx0" brushRef="#br0" timeOffset="839.71">1734 952,'834'-30,"-292"-8,-509 37</inkml:trace>
+  <inkml:trace contextRef="#ctx0" brushRef="#br0" timeOffset="1203.34">3756 929,'1'0,"8"0,6 0,7 0,11 0,0 0</inkml:trace>
+  <inkml:trace contextRef="#ctx0" brushRef="#br0" timeOffset="1553.15">4640 940,'2'0,"0"2,3 0,1 1,0-1</inkml:trace>
+  <inkml:trace contextRef="#ctx0" brushRef="#br0" timeOffset="1554.15">5192 962,'2'0,"3"0,7 0,8 0,0 0</inkml:trace>
+  <inkml:trace contextRef="#ctx0" brushRef="#br0" timeOffset="1932.29">6032 840,'2'0,"0"0</inkml:trace>
+  <inkml:trace contextRef="#ctx0" brushRef="#br0" timeOffset="1933.29">6484 862,'2'0,"1"0</inkml:trace>
+  <inkml:trace contextRef="#ctx0" brushRef="#br0" timeOffset="2324.37">6992 895,'2'0,"1"0</inkml:trace>
+  <inkml:trace contextRef="#ctx0" brushRef="#br0" timeOffset="2700.99">7235 908,'2'0,"1"0</inkml:trace>
+  <inkml:trace contextRef="#ctx0" brushRef="#br0" timeOffset="3078.2">7267 929,'4'2,"3"2,2 3,2 0,-2 0,0 0,-1-2</inkml:trace>
+  <inkml:trace contextRef="#ctx0" brushRef="#br0" timeOffset="4021.37">46 1768,'0'0</inkml:trace>
+  <inkml:trace contextRef="#ctx0" brushRef="#br0" timeOffset="4398.37">1127 1768,'4'0,"5"0,8 0,2 0</inkml:trace>
+  <inkml:trace contextRef="#ctx0" brushRef="#br0" timeOffset="4743.69">2055 1681,'2'0,"2"0,3 0,2 2,3 0,1 0,4 2,2 0,-3-1</inkml:trace>
+  <inkml:trace contextRef="#ctx0" brushRef="#br0" timeOffset="4744.69">2773 1758,'1'0,"8"0,6 0,2 0</inkml:trace>
+  <inkml:trace contextRef="#ctx0" brushRef="#br0" timeOffset="5184.64">3823 1691,'4'0,"1"0</inkml:trace>
+  <inkml:trace contextRef="#ctx0" brushRef="#br0" timeOffset="5561.75">4628 1747,'2'0,"2"0,5 0,4 0,4 0,4 0,7 0,9 0,-1 0</inkml:trace>
+  <inkml:trace contextRef="#ctx0" brushRef="#br0" timeOffset="5562.75">6252 1780</inkml:trace>
+  <inkml:trace contextRef="#ctx0" brushRef="#br0" timeOffset="5907.51">6782 1702,'2'0,"3"0,1 0,1 0</inkml:trace>
+  <inkml:trace contextRef="#ctx0" brushRef="#br0" timeOffset="5908.51">7003 1702,'2'2,"3"0,1 1,3-1,3-1,0 0</inkml:trace>
+  <inkml:trace contextRef="#ctx0" brushRef="#br0" timeOffset="6301.48">7168 1713,'2'0,"1"0</inkml:trace>
+  <inkml:trace contextRef="#ctx0" brushRef="#br0" timeOffset="6694.45">7423 1713,'2'0,"2"0,3 0,0 0</inkml:trace>
+  <inkml:trace contextRef="#ctx0" brushRef="#br0" timeOffset="8924.04">333 112,'0'-1,"-1"0,1 1,0-1,-1 0,1 1,-1-1,1 1,-1-1,1 1,-1-1,1 1,-1-1,1 1,-1 0,0-1,1 1,-1 0,0-1,1 1,-1 0,0 0,1 0,-1 0,0-1,0 1,1 0,-2 1,-25-3,24 2,-8 0,0 0,0 1,0 0,0 0,-16 6,23-6,0 0,0 1,0 0,0-1,1 1,-1 1,1-1,-1 1,1-1,0 1,0 0,0 0,1 0,-1 0,1 1,-1-1,-2 8,-2 5,1 1,0 1,2-1,-5 33,8-41,0 1,0 0,1 0,1 0,0 0,0-1,1 1,0 0,1-1,5 13,-4-16,0 0,0 0,1-1,0 1,0-1,1 0,-1-1,1 1,8 4,14 11,-16-11,0 0,0-1,1 0,16 7,-21-12,-1 0,1 0,0-1,0 1,0-2,0 1,1-1,-1-1,9 1,-14-2,0 0,1 0,-1 0,0-1,0 1,0-1,-1 0,1 0,0 0,-1 0,1 0,-1-1,1 1,-1-1,0 1,2-4,2-4,1 0,-2 0,7-14,-4 1,-1 1,-2-2,0 1,-1 0,-2-1,0 0,-1 0,-2 1,0-1,-2 0,-8-38,8 50,0 1,-1-1,-1 1,0-1,0 1,-1 1,0-1,-12-13,16 22,0 0,-1 0,1 0,-1 1,1-1,-1 1,0-1,0 1,0 0,0 0,0 1,0-1,-5 0,-44 0,40 1,10 0,-1 0,1 0,-1 1,1-1,0 1,-1 0,1 0,0 0,0 0,-1 0,1 0,0 0,0 1,0-1,0 1,1 0,-1-1,0 1,1 0,-1 0,1 0,0 0,-1 0,1 0,0 1,0-1,0 0,1 0,-2 5,0 1</inkml:trace>
+  <inkml:trace contextRef="#ctx0" brushRef="#br0" timeOffset="10023.65">619 211,'2'2,"-1"-1,0 0,0 1,0 0,0-1,-1 1,1 0,0-1,-1 1,1 0,-1 0,1-1,-1 1,0 0,0 2,1 2,2 3,2 13,0 1,-1 0,1 33,-5-11,11-78,-7 25,12-29,1 2,3 0,0 1,51-63,-69 94,0 0,1 0,0 0,0 0,0 0,0 1,0-1,4-1,-5 3,-1 1,1-1,-1 1,0 0,1 0,0-1,-1 1,1 0,-1 0,1 1,-1-1,1 0,-1 0,0 1,1-1,-1 1,1-1,-1 1,0 0,1-1,-1 1,0 0,3 2,6 5,0 1,-1-1,0 2,0 0,-1 0,0 0,-1 1,0 0,0 1,7 19,-7-14,-2 0,0 1,0 0,-2-1,0 1,-1 0,-1 21,0-17,2-17</inkml:trace>
+  <inkml:trace contextRef="#ctx0" brushRef="#br0" timeOffset="11203.24">1195 223,'5'1,"0"0,0 0,0 1,0 0,0 0,0 0,0 1,-1 0,9 6,11 6,-20-14,-1 1,1 0,-1-1,1 0,0 1,0-2,-1 1,1 0,0-1,0 1,0-1,7-1,-8 0,-1 1,0-1,0 0,0 0,0 0,0 0,0 0,0 0,-1-1,1 1,0-1,-1 1,1-1,-1 1,1-1,-1 0,0 0,0 0,0 0,0 0,0 0,0 0,0 0,0-3,1-1,-1 1,1-1,-1 0,0 0,-1 0,1 0,-1-1,-1-6,0 11,1 0,-1 0,1 0,-1 0,0 0,1 1,-1-1,0 0,0 0,-1 1,1-1,0 1,0-1,-1 1,1-1,-1 1,0 0,1 0,-1 0,0 0,1 0,-1 0,0 0,0 0,0 1,0-1,0 1,-3-1,-13-1,-1 1,1 0,-36 5,52-4,0 1,0 0,0 0,0 0,0 0,0 0,0 0,1 0,-1 0,0 1,1-1,-1 1,1-1,0 1,-1 0,1 0,0-1,0 1,0 0,0 0,0 0,1 0,-1 0,0 0,1 0,-1 3,-1 9,0-1,-1 25,3-34,-2 27,1-7,0 0,1 1,7 42,-5-60,1 0,-1 0,2 0,-1-1,1 1,0-1,0 0,1 0,-1-1,1 1,1-1,-1 0,1 0,8 5,9 5,1 0,36 15,-55-28,-1 1,1-2,-1 1,1 0,0-1,0 0,0 0,9 0,-11-1,0-1,0 1,0-1,0 0,0 0,0 0,0 0,0 0,0-1,-1 1,1-1,0 0,-1 0,0 0,3-3,12-10,-1-2,0 0,23-34,-33 41</inkml:trace>
+  <inkml:trace contextRef="#ctx0" brushRef="#br0" timeOffset="12021.47">289 1162,'0'4,"0"4,0 10,0 8,2 11,0 7,1 2,-1 0,-1 0,0-4,-1-6,2-8,1-8,-1-10,0-8</inkml:trace>
+  <inkml:trace contextRef="#ctx0" brushRef="#br0" timeOffset="12572.18">135 1084,'0'2,"0"3,1-1,6 1,6-2,10-1,23-1,21 0,23-5,12-1,23-5,5-2,-4 2,-9 3,-23 2,-26 2</inkml:trace>
+  <inkml:trace contextRef="#ctx0" brushRef="#br0" timeOffset="13956.37">708 1327,'0'0,"1"1,-1-1,1 0,-1 1,1-1,-1 0,1 1,-1-1,1 0,-1 1,0-1,1 1,-1-1,0 1,1-1,-1 1,0-1,0 1,1 0,-1-1,0 1,0-1,0 1,5 20,-3-15,3 17,1 1,0 0,1 0,1-1,2 0,14 26,-24-48,0-1,0 1,0-1,0 0,1 1,-1-1,0 0,0 1,1-1,-1 0,0 1,1-1,-1 0,0 0,1 1,-1-1,0 0,1 0,-1 0,1 0,-1 1,0-1,1 0,-1 0,1 0,-1 0,1 0,-1 0,0 0,1 0,-1 0,1 0,-1 0,0 0,1-1,-1 1,1 0,0 0,0-2,1 1,-1 0,0-1,1 1,-1-1,0 0,0 1,0-1,1-2,15-44,-17 46,5-17,-5 14,1 0,0 1,1-1,-1 0,1 0,0 1,0-1,0 1,6-8,-8 11,1 1,-1 0,1-1,-1 1,1 0,-1-1,1 1,-1 0,1-1,-1 1,1 0,0 0,-1 0,1 0,-1 0,1-1,-1 1,1 0,0 0,-1 1,1-1,-1 0,1 0,0 0,-1 0,2 1,14 12,10 23,-25-33,47 93,-37-71,-11-24,0-1,0 1,0-1,0 1,0-1,0 1,1-1,-1 1,0-1,0 1,1-1,-1 1,0-1,1 1,-1-1,0 0,1 1,-1-1,1 1,-1-1,0 0,1 0,-1 1,1-1,-1 0,1 0,-1 1,1-1,-1 0,1 0,-1 0,1 0,0 0,-1 0,1 0,-1 0,1 0,-1 0,1 0,-1 0,1 0,-1-1,1 1,-1 0,1 0,-1 0,1-1,-1 1,1 0,-1-1,1 1,-1 0,0-1,1 1,-1-1,1 0,3-4,0-1,0 0,5-12,-3 7,155-297,-149 281</inkml:trace>
+  <inkml:trace contextRef="#ctx0" brushRef="#br0" timeOffset="15023.15">1294 1303,'1'1,"-1"-1,1 0,-1 0,1 1,-1-1,0 0,1 1,-1-1,1 0,-1 1,0-1,1 1,-1-1,0 1,1-1,-1 1,0-1,0 1,0-1,1 1,-1-1,0 1,0-1,0 1,0 0,0-1,0 1,0-1,0 1,0 18,-10 35,7-41,0 0,-1 20,4-28,0 0,0 0,1 0,0 0,0 0,0 0,0-1,1 1,-1 0,5 6,0-2,0 0,1-1,0 0,0 0,1-1,0 0,0 0,0-1,1 0,0 0,0-1,16 6,-23-10,0-1,-1 1,1-1,0 1,0-1,0 0,0 1,0-1,0 0,-1 0,1 0,0-1,0 1,0 0,0-1,0 1,-1-1,1 0,0 0,2-1,1-2,0 0,0 0,-1 0,0 0,4-6,18-16,-22 23,0 0,0 1,0-2,0 1,0 0,-1-1,0 0,0 0,0 0,0 0,0 0,-1 0,0-1,0 1,0-1,2-9,-2 7,0 0,-1 0,0 0,-1 0,1 0,-1 0,-1 0,1-1,-1 1,0 0,-5-13,4 14,0 1,-1 0,0 0,0 0,0 0,0 1,-1-1,1 1,-1 0,-1 0,1 0,0 0,-1 1,0 0,-6-4,-5-1,0 0,0 1,0 1,-21-5,34 11,0-1,1 1,-1 1,0-1,0 0,0 1,1 0,-1-1,0 1,1 0,-1 0,0 1,1-1,0 0,-1 1,-3 3,-36 33,36-32,0-1,1 0,0 0,0 1,0 0,1 0,0 0,0 0,0 1,1 0,0-1,-3 11,5-7</inkml:trace>
+</inkml:ink>
+</file>
+
+<file path=word/ink/ink3.xml><?xml version="1.0" encoding="utf-8"?>
+<inkml:ink xmlns:inkml="http://www.w3.org/2003/InkML">
+  <inkml:definitions>
+    <inkml:context xml:id="ctx0">
+      <inkml:inkSource xml:id="inkSrc0">
+        <inkml:traceFormat>
+          <inkml:channel name="X" type="integer" min="-2.14748E9" max="2.14748E9" units="cm"/>
+          <inkml:channel name="Y" type="integer" min="-2.14748E9" max="2.14748E9" units="cm"/>
+        </inkml:traceFormat>
+        <inkml:channelProperties>
+          <inkml:channelProperty channel="X" name="resolution" value="1000" units="1/cm"/>
+          <inkml:channelProperty channel="Y" name="resolution" value="1000" units="1/cm"/>
+        </inkml:channelProperties>
+      </inkml:inkSource>
+      <inkml:timestamp xml:id="ts0" timeString="2024-11-04T20:55:58.470"/>
+    </inkml:context>
+    <inkml:brush xml:id="br0">
+      <inkml:brushProperty name="width" value="0.05" units="cm"/>
+      <inkml:brushProperty name="height" value="0.05" units="cm"/>
+      <inkml:brushProperty name="ignorePressure" value="1"/>
+    </inkml:brush>
+  </inkml:definitions>
+  <inkml:trace contextRef="#ctx0" brushRef="#br0">279 0,'12'5,"-1"0,1-1,0-1,0 0,14 1,9 3,771 127,566-44,-1244-80,139 2,22-24,-280 12,-1 1,1 0,0 1,0-1,-1 2,1-1,-1 2,0-1,0 1,0 0,0 0,-1 1,0 0,12 10,-16-10,0-1,-1 1,1 0,-1 0,1 0,-2 1,1-1,0 0,-1 1,0-1,-1 1,1-1,-1 7,1-3,3 503,-4-39,93 322,-41-304,-51-395,-14 120,-27 91,15-132,-14 183,38-346,-1 0,-1 1,0-1,-1-1,0 1,-6 12,-2 2,10-18,-1-1,-1 0,1 0,-1 0,0 0,-1-1,1 1,-1-1,-1 0,1-1,-1 1,-7 5,-178 132,188-140,-1-1,0 0,0 0,0 0,0-1,0 1,0-1,0 0,-9 1,-42 1,35-2,-582 2,316-5,-225-11,2 3,367 11,-26 10,-4-4,97-2,-136-8,180-2,-1 0,1-2,1-2,-1 0,-33-17,62 25,0-1,-1 0,1 1,0-1,0 0,1 0,-1 0,0 0,1 0,-1 0,1 0,0-1,-1 1,0-3,-12-40,13 42,-12-60,-8-117,15 114,-43-560,39 487,15-258,4 133,-19-31,10 285,-2-45,3-1,2 1,14-72,104-667,-102 658,-6-8,-8-223,-6 208,0 157,1 0,0 0,0 0,0 0,0 0,1 0,-1 0,0 0,1 1,0-1,-1 0,1 0,0 0,0 0,0 1,0-1,0 0,2-1,-1 1,1 1,-1 0,1 0,-1 0,1 0,-1 1,1-1,0 1,-1-1,1 1,0 0,-1 0,5 0,41 0,74 3,-105 1,-9-2</inkml:trace>
+</inkml:ink>
+</file>
+
+<file path=word/ink/ink4.xml><?xml version="1.0" encoding="utf-8"?>
+<inkml:ink xmlns:inkml="http://www.w3.org/2003/InkML">
+  <inkml:definitions>
+    <inkml:context xml:id="ctx0">
+      <inkml:inkSource xml:id="inkSrc0">
+        <inkml:traceFormat>
+          <inkml:channel name="X" type="integer" min="-2.14748E9" max="2.14748E9" units="cm"/>
+          <inkml:channel name="Y" type="integer" min="-2.14748E9" max="2.14748E9" units="cm"/>
+        </inkml:traceFormat>
+        <inkml:channelProperties>
+          <inkml:channelProperty channel="X" name="resolution" value="1000" units="1/cm"/>
+          <inkml:channelProperty channel="Y" name="resolution" value="1000" units="1/cm"/>
+        </inkml:channelProperties>
+      </inkml:inkSource>
+      <inkml:timestamp xml:id="ts0" timeString="2024-11-04T20:54:03.695"/>
+    </inkml:context>
+    <inkml:brush xml:id="br0">
+      <inkml:brushProperty name="width" value="0.05" units="cm"/>
+      <inkml:brushProperty name="height" value="0.05" units="cm"/>
+      <inkml:brushProperty name="ignorePressure" value="1"/>
+    </inkml:brush>
+  </inkml:definitions>
+  <inkml:trace contextRef="#ctx0" brushRef="#br0">3289 1,'0'2,"2"0,1 3,-1 1,0 2,-1 2,0 0,-1 1,1 1,-1-1,-1 1,1 1,0 2,0 1,0-2</inkml:trace>
+  <inkml:trace contextRef="#ctx0" brushRef="#br0" timeOffset="409.68">3357 708,'0'2,"0"2,0 5,0 4,0 2,0 2,0 0,-2 1,-1 1,1 1,0-2</inkml:trace>
+  <inkml:trace contextRef="#ctx0" brushRef="#br0" timeOffset="837.95">3289 1757,'0'2,"0"2,0 3,0 2,0 1,0 1,0 2,0 1,0-2</inkml:trace>
+  <inkml:trace contextRef="#ctx0" brushRef="#br0" timeOffset="1360.97">3366 2917,'0'2,"0"2,0 10,-1 7,-2 5,-3 5,-1-2</inkml:trace>
+  <inkml:trace contextRef="#ctx0" brushRef="#br0" timeOffset="1853.71">3212 3846,'0'1,"0"4,0 1,0 3,0 1,0 1,0 0,0 6,0 6,0-1</inkml:trace>
+  <inkml:trace contextRef="#ctx0" brushRef="#br0" timeOffset="2292.2">3178 4784,'0'6,"2"5,0 10,0 8,0 4,0 6,-1 2,-1-1,0-6</inkml:trace>
+  <inkml:trace contextRef="#ctx0" brushRef="#br0" timeOffset="4129.54">11096 14,'0'2,"0"2,0 3,0 4,0 1,0 3,4 7,1 1,0-2,-1 0,-2-2,0-1,-1 1,-1-3</inkml:trace>
+  <inkml:trace contextRef="#ctx0" brushRef="#br0" timeOffset="4476.99">11118 675,'2'2,"1"2,1 3,0 1,2 3,-1-1,1 2,-1-1,0 1,-2-3</inkml:trace>
+  <inkml:trace contextRef="#ctx0" brushRef="#br0" timeOffset="4885.51">11196 1482,'0'4,"4"5,1 4,0 3,-1-1,-2 0,0-1,-1-1,-1 1,0 2,0-2</inkml:trace>
+  <inkml:trace contextRef="#ctx0" brushRef="#br0" timeOffset="5277.98">11108 2607,'0'4,"0"5,0 4,0 5,0 2,0 4,0 1,0 2,0 3,-4 2,-1-3</inkml:trace>
+  <inkml:trace contextRef="#ctx0" brushRef="#br0" timeOffset="5703.02">11130 4186,'0'4,"0"7,0 5,0 6,0 4,0 2,0 0,0-1,0-2,0 1,0 4,4 2,1-5</inkml:trace>
+  <inkml:trace contextRef="#ctx0" brushRef="#br0" timeOffset="6410.78">11175 4883,'1'0,"4"1,-1 4,1 2,-2 3,-1 4,0 4,-2-2</inkml:trace>
+  <inkml:trace contextRef="#ctx0" brushRef="#br0" timeOffset="42601.21">42 112,'-7'152,"2"-76,2-44,-2 0,-14 53,16-76</inkml:trace>
+  <inkml:trace contextRef="#ctx0" brushRef="#br0" timeOffset="43286.75">20 366,'1'0,"4"0,1 0,3 0,1 0,1 0,0 0,1 0,1-2,3 0,0-1,0 1,-2-1,1 0,0 0,-1 1,-2 0</inkml:trace>
+  <inkml:trace contextRef="#ctx0" brushRef="#br0" timeOffset="43929.31">296 38,'-1'7,"0"0,0 0,0 1,-4 8,-3 18,-2 42,-4 20,-1 154,15-242</inkml:trace>
+  <inkml:trace contextRef="#ctx0" brushRef="#br0" timeOffset="45539.65">319 443,'11'-1,"1"0,-1-1,0-1,1 0,-1 0,0-1,-1 0,1-1,-1-1,0 1,0-2,12-9,-21 15,0 0,0 1,0-1,0 0,0 0,-1 0,1 0,0 0,0 0,-1 0,1 0,-1 0,1-1,-1 1,0 0,1 0,-1 0,0-1,0 1,0 0,0 0,0-2,0 0,-1 0,1 1,-1-1,0 1,0-1,0 1,0-1,-1 1,1 0,-3-3,2 1,-1 1,0-1,0 1,0 0,0 0,0 1,-1-1,1 0,-1 1,0 0,0 0,0 0,-5-1,7 3,0-1,0 1,0 0,0 0,0 0,0 0,0 0,0 1,0-1,0 0,0 1,0 0,0-1,0 1,0 0,0 0,1 0,-4 3,2-2,1 1,0-1,0 1,0-1,0 1,1 0,-1 0,1 0,0 0,0 0,-1 3,0 4,0 1,0 0,2-1,-1 1,1 0,2 12,-1-18,0 0,1-1,-1 1,1 0,0-1,1 0,-1 1,1-1,0 0,0 0,0-1,0 1,1-1,0 1,-1-1,1 0,0 0,1-1,-1 1,0-1,1 0,-1 0,1 0,0-1,-1 0,1 0,5 1,-1-2,0 0,0 0,0-1,0 0,0-1,15-4,-21 5,-1 0,1 0,-1 0,1-1,-1 1,1-1,-1 0,0 1,0-1,0 0,0 0,0-1,0 1,-1 0,1-1,-1 1,1 0,-1-1,0 0,0 1,0-1,-1 0,1 1,0-1,-1-4,1-2</inkml:trace>
+  <inkml:trace contextRef="#ctx0" brushRef="#br0" timeOffset="46349.65">650 58,'2'4,"0"3,1 4,-1 4,-1 7,0 7,-1 5,1 1,-1 0,-1 0,1 1,0-3,0-1,0-2,0-4,0-6,0-5</inkml:trace>
+  <inkml:trace contextRef="#ctx0" brushRef="#br0" timeOffset="46954.05">826 49,'-1'174,"3"182,-2-352,0-1,0-1,0 0,0 0,0 1,0-1,1 0,-1 0,1 0,-1 0,1 1,2 3,-1-6</inkml:trace>
+  <inkml:trace contextRef="#ctx0" brushRef="#br0" timeOffset="48952.59">936 299,'-1'1,"1"-1,-1 1,0 0,0-1,0 1,1-1,-1 1,1 0,-1 0,0-1,1 1,-1 0,1 0,0 0,-1 0,1 0,0 0,-1 0,1 1,-6 23,5-24,-1 10,-2 4,1 1,1 0,0 0,1 25,0-38,2 0,-1 0,0 0,1 0,-1 0,1 0,0 0,0 0,0-1,0 1,1 0,-1 0,1-1,-1 1,1-1,0 0,0 1,0-1,1 0,-1 0,0 0,1 0,-1-1,1 1,0-1,-1 1,1-1,0 0,0 0,0 0,3 0,-4-1,-1 0,1 0,0-1,-1 1,1 0,-1-1,1 1,-1-1,1 1,-1-1,0 0,1 0,-1 0,0 0,0 0,1 0,-1 0,0 0,0 0,0 0,0-1,0 1,0 0,-1-1,1 1,0 0,0-3,4-7,-1-1,5-16,-6 20,5-20,-2-1,0 0,-2 0,1-45,-5 73,0 0,0-1,0 1,0 0,0-1,-1 1,1 0,0 0,-1-1,1 1,0 0,-1 0,0 0,1-1,-1 1,0 0,0 0,1 0,-1 0,0 0,0 0,0 1,0-1,0 0,0 0,0 1,-1-1,1 0,0 1,0 0,0-1,-1 1,-1-1,1 1,0 0,0 0,0 0,0 0,-1 1,1-1,0 0,0 1,0 0,0-1,0 1,0 0,1 0,-1 0,0 0,0 0,1 1,-1-1,0 1,-2 2,3-2,0 0,-1 1,1-1,0 0,0 1,0-1,1 1,-1 0,0-1,1 1,0 0,0-1,0 4,0 3</inkml:trace>
+  <inkml:trace contextRef="#ctx0" brushRef="#br0" timeOffset="102207.73">484 2289,'-1'0,"-1"-1,0 1,0-1,0 0,0 0,0 0,0 0,1 0,-1 0,1 0,-1-1,1 1,-2-2,-17-11,17 13,0 0,0 1,0-1,0 1,0-1,0 1,0 0,0 0,0 1,0-1,0 0,0 1,0 0,-3 1,-3 2,0 0,0 1,-8 5,-15 9,26-16,1-1,-1 1,1 1,0-1,0 1,0 0,0 0,1 0,0 0,0 1,0 0,-5 8,6-6,0 0,0-1,1 1,0 0,0 1,0-1,1 0,1 0,-1 1,1 8,1 13,0 1,2 0,2-1,10 40,-11-57,0 0,0 0,2 0,-1-1,1 1,1-1,0-1,1 1,0-1,0-1,1 0,17 14,-20-19,0-1,-1 0,1-1,0 0,0 0,1 0,-1 0,0-1,1 0,-1-1,0 1,1-1,-1 0,1-1,-1 0,12-2,-8 0</inkml:trace>
+  <inkml:trace contextRef="#ctx0" brushRef="#br0" timeOffset="102907.08">628 2256,'-2'0,"0"1,0-1,1 1,-1 0,0-1,0 1,1 0,-1 0,1 0,-1 0,1 0,-1 0,1 1,-1-1,1 0,0 1,0-1,-1 3,-20 32,19-31,-9 20,1 1,1 1,1-1,1 2,-7 47,8-18,1 105,6-153</inkml:trace>
+  <inkml:trace contextRef="#ctx0" brushRef="#br0" timeOffset="103348.48">705 2576,'0'5,"0"5,0 5,0 4,-2 1,0-1,-3-2,1-2,0-4</inkml:trace>
+  <inkml:trace contextRef="#ctx0" brushRef="#br0" timeOffset="103776.28">671 2453,'0'-2,"0"0</inkml:trace>
+  <inkml:trace contextRef="#ctx0" brushRef="#br0" timeOffset="105105.82">870 2563,'-2'1,"1"-1,0 1,0-1,-1 1,1-1,0 1,0 0,0 0,-1-1,1 1,0 0,0 0,0 0,1 0,-1 0,0 1,0-1,0 0,1 0,-1 0,1 1,-1 1,-9 30,9-25,0-1,1 1,0-1,0 1,1-1,0 1,0-1,1 1,0-1,5 12,-6-16,1 1,0-1,1 0,-1 0,1 1,-1-2,1 1,0 0,0-1,0 1,0-1,1 0,-1 0,1 0,-1 0,1-1,0 0,-1 1,1-1,0-1,0 1,4 0,-4-1,0 0,-1 0,1-1,0 1,-1-1,1 0,-1 0,1 0,-1-1,1 1,-1-1,0 0,0 1,0-2,0 1,0 0,5-5,-1 0</inkml:trace>
+  <inkml:trace contextRef="#ctx0" brushRef="#br0" timeOffset="105806.34">1092 2365,'-2'0,"-1"4,-1 6,-2 6,-1 8,2 5,0 3,0 2,1 1,2-4,0-3,1-5,1-4,0-4,1-2,-1-3</inkml:trace>
+  <inkml:trace contextRef="#ctx0" brushRef="#br0" timeOffset="106181.92">1046 2642,'2'0,"1"-2,1 0,0-3,2-1,1-2,2-2,0-2,2 0,0 3,0 2,-1 1,-3 2</inkml:trace>
+  <inkml:trace contextRef="#ctx0" brushRef="#br0" timeOffset="106703.77">1069 2608,'0'2,"0"5,0 0,1 0,-1 0,3 11,-2-16,0 0,0 1,0-1,0 0,0 0,0 0,1 0,-1 0,1 0,-1 0,1-1,0 1,0-1,-1 1,1-1,0 1,3 0,18 12,-18-11,1 1,0-1,0 0,0 0,0 0,0-1,9 2,-6-3</inkml:trace>
+  <inkml:trace contextRef="#ctx0" brushRef="#br0" timeOffset="108183.72">1400 2542,'-1'1,"1"-1,-1 0,1 1,-1-1,0 1,1-1,-1 1,1-1,-1 1,1-1,-1 1,1-1,-1 1,1 0,0-1,-1 1,1 0,0-1,0 1,-1 0,1-1,0 1,0 0,0-1,0 1,0 0,0 1,-1 24,1-22,-1 16,0-5,1 1,0 0,1 0,1 0,4 17,-6-32,0-1,0 1,0-1,0 1,0-1,0 1,1-1,-1 1,0-1,0 1,0-1,1 1,-1-1,0 1,1-1,-1 0,0 1,1-1,-1 1,1-1,-1 0,0 0,1 1,-1-1,1 0,-1 0,1 1,-1-1,1 0,-1 0,1 0,-1 0,1 0,0 0,1 0,-1-1,0 0,0 1,0-1,0 0,0 1,0-1,-1 0,1 0,0 0,0 0,1-1,19-36,-4-5,-12 29,1 0,0 0,10-16,-16 30,1-1,-1 0,0 0,1 1,-1-1,1 0,-1 1,1-1,0 0,-1 1,1-1,0 1,-1-1,1 1,0-1,-1 1,1 0,0-1,0 1,0 0,-1 0,1-1,0 1,0 0,0 0,0 0,-1 0,3 0,-2 1,0 0,1-1,-1 1,0 0,1 0,-1 0,0 0,0 0,0 1,0-1,0 0,0 0,-1 1,2 1,3 7,-1 0,0 1,3 12,-7-23,2 8,8 19,-10-26,0-1,1 1,-1-1,1 1,-1-1,0 0,1 1,-1-1,1 1,-1-1,1 0,0 0,-1 1,1-1,-1 0,1 0,0 0,-1 0,1 0,-1 0,1 0,0 0,-1 0,1 0,-1 0,1 0,0 0,-1 0,1 0,-1 0,1-1,-1 1,1 0,0-1,-1 1,1 0,-1-1,0 1,1 0,0-2,36-31,-31 26,1 0,-1 1,1 0,1 1,-1-1,13-6,-19 12,0 0,0 0,0 0,0 0,0 0,0 0,0 0,0 0,0 0,-1 0,1 0,0 1,0-1,0 0,0 1,0-1,0 1,-1-1,1 1,0-1,0 1,-1-1,1 1,0 0,0 1,17 22,-15-19,6 7,0 1,-2 0,0 1,0 0,-1 0,-1 0,6 24,-10-27</inkml:trace>
+  <inkml:trace contextRef="#ctx0" brushRef="#br0" timeOffset="109472.3">1942 2598,'38'3,"-32"-2,0 0,1 0,-1-1,12 0,-15-1,0 0,0 1,0-1,0-1,0 1,-1 0,1-1,0 1,-1-1,1 0,-1 1,1-1,2-4,-2 3,-1 1,0 0,0-1,-1 0,1 1,0-1,-1 0,0 0,2-3,-3 6,0 0,0-1,0 1,0 0,0 0,0-1,0 1,0 0,0-1,0 1,0 0,0 0,0-1,0 1,0 0,0 0,0-1,-1 1,1 0,0 0,0-1,0 1,0 0,0 0,-1 0,1-1,0 1,0 0,0 0,-1 0,1 0,0-1,0 1,0 0,-1 0,1 0,-2 0,1 0,-1 0,1 0,-1 0,1 0,-1 1,1-1,0 1,-1-1,1 1,-3 0,0 1,0 0,1-1,-1 1,0 0,1 1,-1-1,1 1,0 0,0-1,0 1,0 1,1-1,-1 0,1 1,0-1,0 1,0-1,0 1,0 0,1 0,0 0,0 0,0 0,0 0,1 1,0-1,0 7,0 6,1 0,0 0,2 0,0 0,8 26,-8-34,1 1,0-1,0 0,1-1,0 1,1-1,0 0,0 0,0-1,1 0,8 7,-11-11,-1-1,1 1,0-1,0 1,0-1,0-1,0 1,1 0,-1-1,0 0,1 0,-1 0,1-1,-1 1,1-1,-1 0,1-1,0 1,-1-1,1 0,-1 0,7-2,-3-1,0 1,0-2,-1 1,1-1,-1 0,0 0,0-1,-1 0,1-1,7-9,-9 9,1 0,0-1,0 1,0-2,-1 1,-1-1,8-16,-10 16</inkml:trace>
+</inkml:ink>
+</file>
+
+<file path=word/ink/ink5.xml><?xml version="1.0" encoding="utf-8"?>
+<inkml:ink xmlns:inkml="http://www.w3.org/2003/InkML">
+  <inkml:definitions>
+    <inkml:context xml:id="ctx0">
+      <inkml:inkSource xml:id="inkSrc0">
+        <inkml:traceFormat>
+          <inkml:channel name="X" type="integer" min="-2.14748E9" max="2.14748E9" units="cm"/>
+          <inkml:channel name="Y" type="integer" min="-2.14748E9" max="2.14748E9" units="cm"/>
+        </inkml:traceFormat>
+        <inkml:channelProperties>
+          <inkml:channelProperty channel="X" name="resolution" value="1000" units="1/cm"/>
+          <inkml:channelProperty channel="Y" name="resolution" value="1000" units="1/cm"/>
+        </inkml:channelProperties>
+      </inkml:inkSource>
+      <inkml:timestamp xml:id="ts0" timeString="2024-11-04T20:53:14.019"/>
+    </inkml:context>
+    <inkml:brush xml:id="br0">
+      <inkml:brushProperty name="width" value="0.05" units="cm"/>
+      <inkml:brushProperty name="height" value="0.05" units="cm"/>
+      <inkml:brushProperty name="ignorePressure" value="1"/>
+    </inkml:brush>
+  </inkml:definitions>
+  <inkml:trace contextRef="#ctx0" brushRef="#br0">23 45,'460'-12,"-211"2,1810-12,-2022 24,0 2,63 14,-21-3,151 19,291 3,-89-33,160 5,-270 21,10 1,867-31,-519-33,-214 7,-17 34,-175 2,1165-8,-756-3,-31-15,-117 8,-482 9,144 6,157-3,-217-12,166-6,-112 13,407 3,-547-1,-1 3,-1 1,80 20,-49-7,1-4,106 5,-22-16,-164-3,1 0,0 1,0-1,-1 1,1-1,0 1,-1-1,1 1,-1 0,1 0,-1 0,1 0,-1 0,1 0,-1 0,0 1,0-1,0 0,1 1,0 2,15 36,-14-32,109 370,-28 8,-43-188,91 530,-105-505,-2 294,-30 391,3-837,-23 141,-35 64,49-228,-6 26,-27 105,33-135,1 0,3 0,1 1,0 56,7 225,-1-314,2 1,0-1,0 0,9 22,-7-22,-1 0,0 1,0-1,1 21,-4-11,1 18,5 42,-3-50,-3-23</inkml:trace>
+  <inkml:trace contextRef="#ctx0" brushRef="#br0" timeOffset="2969.38">0 5366,'1628'29,"-264"-2,-483 20,-378-13,-49-19,286 22,-384-15,1846-23,-1613-47,-186 18,5 25,-147 4,1878-5,-1241 8,-731-3,253 6,-274 7,131 5,-225-17,346 13,-121-3,-225-6,-30-1,1-1,-1-2,24-2,146-28,-191 30,1 0,-1 0,0 0,0 0,0-1,0 1,0 0,0-1,0 1,0 0,0-1,0 1,0-1,0 0,0 1,0-1,-1 0,1 1,0-1,0 0,-1 0,1 0,0 0,0-1,-1 1,0 0,0 0,0 0,0 0,0 0,-1 0,1-1,0 1,-1 0,1 0,0 0,-1 0,1 0,-1 0,0 0,1 0,-1 0,-1-1,-4-4,0 0,-1 0,0 0,-10-6,14 10,-7-4,0-1,0-1,-10-9,17 14,0-1,1 1,-1-1,0 0,1 0,0 0,0 0,0 0,1 0,-1-1,0-6,0 1</inkml:trace>
+</inkml:ink>
+</file>
+
+<file path=word/ink/ink6.xml><?xml version="1.0" encoding="utf-8"?>
+<inkml:ink xmlns:inkml="http://www.w3.org/2003/InkML">
+  <inkml:definitions>
+    <inkml:context xml:id="ctx0">
+      <inkml:inkSource xml:id="inkSrc0">
+        <inkml:traceFormat>
+          <inkml:channel name="X" type="integer" min="-2.14748E9" max="2.14748E9" units="cm"/>
+          <inkml:channel name="Y" type="integer" min="-2.14748E9" max="2.14748E9" units="cm"/>
+        </inkml:traceFormat>
+        <inkml:channelProperties>
+          <inkml:channelProperty channel="X" name="resolution" value="1000" units="1/cm"/>
+          <inkml:channelProperty channel="Y" name="resolution" value="1000" units="1/cm"/>
+        </inkml:channelProperties>
+      </inkml:inkSource>
+      <inkml:timestamp xml:id="ts0" timeString="2024-11-04T20:53:10.247"/>
+    </inkml:context>
+    <inkml:brush xml:id="br0">
+      <inkml:brushProperty name="width" value="0.05" units="cm"/>
+      <inkml:brushProperty name="height" value="0.05" units="cm"/>
+      <inkml:brushProperty name="ignorePressure" value="1"/>
+    </inkml:brush>
+  </inkml:definitions>
+  <inkml:trace contextRef="#ctx0" brushRef="#br0">164 0,'11'247,"0"5,-1-89,-7 292,-5-234,3-68,-23 492,-4-439,-22 239,31-19,-10-28,3-208,-6 70,26-192,8 126,4 20,3 28,32 69,-34-264,0 3,5 62,-14-112,0 7,0-15,0-8</inkml:trace>
+</inkml:ink>
+</file>
+
 <file path=word/theme/theme1.xml><?xml version="1.0" encoding="utf-8"?>
 <a:theme xmlns:a="http://schemas.openxmlformats.org/drawingml/2006/main" name="Office Theme">
   <a:themeElements>

</xml_diff>